<commit_message>
add comments to analysis/outline, Rintro 1-3, and coding with style.
</commit_message>
<xml_diff>
--- a/590A_assignments/AnalysisOutline_JAN.docx
+++ b/590A_assignments/AnalysisOutline_JAN.docx
@@ -1,6 +1,6 @@
 
 <file path=word/document.xml><?xml version="1.0" encoding="utf-8"?>
-<w:document xmlns:wpc="http://schemas.microsoft.com/office/word/2010/wordprocessingCanvas" xmlns:cx="http://schemas.microsoft.com/office/drawing/2014/chartex" xmlns:cx1="http://schemas.microsoft.com/office/drawing/2015/9/8/chartex" xmlns:cx2="http://schemas.microsoft.com/office/drawing/2015/10/21/chartex" xmlns:cx3="http://schemas.microsoft.com/office/drawing/2016/5/9/chartex" xmlns:cx4="http://schemas.microsoft.com/office/drawing/2016/5/10/chartex" xmlns:cx5="http://schemas.microsoft.com/office/drawing/2016/5/11/chartex" xmlns:cx6="http://schemas.microsoft.com/office/drawing/2016/5/12/chartex" xmlns:cx7="http://schemas.microsoft.com/office/drawing/2016/5/13/chartex" xmlns:cx8="http://schemas.microsoft.com/office/drawing/2016/5/14/chartex" xmlns:mc="http://schemas.openxmlformats.org/markup-compatibility/2006" xmlns:aink="http://schemas.microsoft.com/office/drawing/2016/ink" xmlns:am3d="http://schemas.microsoft.com/office/drawing/2017/model3d" xmlns:o="urn:schemas-microsoft-com:office:office" xmlns:r="http://schemas.openxmlformats.org/officeDocument/2006/relationships" xmlns:m="http://schemas.openxmlformats.org/officeDocument/2006/math" xmlns:v="urn:schemas-microsoft-com:vml" xmlns:wp14="http://schemas.microsoft.com/office/word/2010/wordprocessingDrawing" xmlns:wp="http://schemas.openxmlformats.org/drawingml/2006/wordprocessingDrawing" xmlns:w10="urn:schemas-microsoft-com:office:word" xmlns:w="http://schemas.openxmlformats.org/wordprocessingml/2006/main" xmlns:w14="http://schemas.microsoft.com/office/word/2010/wordml" xmlns:w15="http://schemas.microsoft.com/office/word/2012/wordml" xmlns:w16cex="http://schemas.microsoft.com/office/word/2018/wordml/cex" xmlns:w16cid="http://schemas.microsoft.com/office/word/2016/wordml/cid" xmlns:w16="http://schemas.microsoft.com/office/word/2018/wordml" xmlns:w16sdtdh="http://schemas.microsoft.com/office/word/2020/wordml/sdtdatahash" xmlns:w16se="http://schemas.microsoft.com/office/word/2015/wordml/symex" xmlns:wpg="http://schemas.microsoft.com/office/word/2010/wordprocessingGroup" xmlns:wpi="http://schemas.microsoft.com/office/word/2010/wordprocessingInk" xmlns:wne="http://schemas.microsoft.com/office/word/2006/wordml" xmlns:wps="http://schemas.microsoft.com/office/word/2010/wordprocessingShape" mc:Ignorable="w14 w15 w16se w16cid w16 w16cex w16sdtdh wp14">
+<w:document xmlns:wpc="http://schemas.microsoft.com/office/word/2010/wordprocessingCanvas" xmlns:cx="http://schemas.microsoft.com/office/drawing/2014/chartex" xmlns:cx1="http://schemas.microsoft.com/office/drawing/2015/9/8/chartex" xmlns:cx2="http://schemas.microsoft.com/office/drawing/2015/10/21/chartex" xmlns:cx3="http://schemas.microsoft.com/office/drawing/2016/5/9/chartex" xmlns:cx4="http://schemas.microsoft.com/office/drawing/2016/5/10/chartex" xmlns:cx5="http://schemas.microsoft.com/office/drawing/2016/5/11/chartex" xmlns:cx6="http://schemas.microsoft.com/office/drawing/2016/5/12/chartex" xmlns:cx7="http://schemas.microsoft.com/office/drawing/2016/5/13/chartex" xmlns:cx8="http://schemas.microsoft.com/office/drawing/2016/5/14/chartex" xmlns:mc="http://schemas.openxmlformats.org/markup-compatibility/2006" xmlns:aink="http://schemas.microsoft.com/office/drawing/2016/ink" xmlns:am3d="http://schemas.microsoft.com/office/drawing/2017/model3d" xmlns:o="urn:schemas-microsoft-com:office:office" xmlns:r="http://schemas.openxmlformats.org/officeDocument/2006/relationships" xmlns:m="http://schemas.openxmlformats.org/officeDocument/2006/math" xmlns:v="urn:schemas-microsoft-com:vml" xmlns:wp14="http://schemas.microsoft.com/office/word/2010/wordprocessingDrawing" xmlns:wp="http://schemas.openxmlformats.org/drawingml/2006/wordprocessingDrawing" xmlns:w10="urn:schemas-microsoft-com:office:word" xmlns:w="http://schemas.openxmlformats.org/wordprocessingml/2006/main" xmlns:w14="http://schemas.microsoft.com/office/word/2010/wordml" xmlns:w15="http://schemas.microsoft.com/office/word/2012/wordml" xmlns:w16cid="http://schemas.microsoft.com/office/word/2016/wordml/cid" xmlns:w16se="http://schemas.microsoft.com/office/word/2015/wordml/symex" xmlns:wpg="http://schemas.microsoft.com/office/word/2010/wordprocessingGroup" xmlns:wpi="http://schemas.microsoft.com/office/word/2010/wordprocessingInk" xmlns:wne="http://schemas.microsoft.com/office/word/2006/wordml" xmlns:wps="http://schemas.microsoft.com/office/word/2010/wordprocessingShape" mc:Ignorable="w14 w15 w16se w16cid wp14">
   <w:body>
     <w:p>
       <w:pPr>
@@ -8,11 +8,25 @@
           <w:b/>
         </w:rPr>
       </w:pPr>
+      <w:commentRangeStart w:id="0"/>
       <w:r>
         <w:rPr>
           <w:b/>
         </w:rPr>
-        <w:t xml:space="preserve">Name: </w:t>
+        <w:t>Name</w:t>
+      </w:r>
+      <w:commentRangeEnd w:id="0"/>
+      <w:r>
+        <w:rPr>
+          <w:rStyle w:val="CommentReference"/>
+        </w:rPr>
+        <w:commentReference w:id="0"/>
+      </w:r>
+      <w:r>
+        <w:rPr>
+          <w:b/>
+        </w:rPr>
+        <w:t xml:space="preserve">: </w:t>
       </w:r>
       <w:r>
         <w:rPr>
@@ -180,7 +194,23 @@
           <w:i/>
           <w:iCs/>
         </w:rPr>
-        <w:t xml:space="preserve">Does strips of native prairie vegetation planted in cropped fields reduce the amount of sediment leaving a field. </w:t>
+        <w:t>Do</w:t>
+      </w:r>
+      <w:del w:id="2" w:author="Haldre" w:date="2021-10-20T07:45:00Z">
+        <w:r>
+          <w:rPr>
+            <w:i/>
+            <w:iCs/>
+          </w:rPr>
+          <w:delText>es</w:delText>
+        </w:r>
+      </w:del>
+      <w:r>
+        <w:rPr>
+          <w:i/>
+          <w:iCs/>
+        </w:rPr>
+        <w:t xml:space="preserve"> strips of native prairie vegetation planted in cropped fields reduce the amount of sediment leaving a field. </w:t>
       </w:r>
     </w:p>
     <w:p>
@@ -203,7 +233,21 @@
         <w:ind w:left="360"/>
       </w:pPr>
       <w:r>
-        <w:t>Which is important/interesting/unresolved because (1-4 reasons)</w:t>
+        <w:t xml:space="preserve">Which is important/interesting/unresolved because (1-4 </w:t>
+      </w:r>
+      <w:commentRangeStart w:id="3"/>
+      <w:r>
+        <w:t>reasons</w:t>
+      </w:r>
+      <w:commentRangeEnd w:id="3"/>
+      <w:r>
+        <w:rPr>
+          <w:rStyle w:val="CommentReference"/>
+        </w:rPr>
+        <w:commentReference w:id="3"/>
+      </w:r>
+      <w:r>
+        <w:t>)</w:t>
       </w:r>
     </w:p>
     <w:p>
@@ -215,15 +259,43 @@
         </w:numPr>
         <w:ind w:left="1080"/>
         <w:rPr>
-          <w:i/>
-        </w:rPr>
-      </w:pPr>
-      <w:r>
-        <w:rPr>
-          <w:i/>
-        </w:rPr>
-        <w:t>There is little known about this across different crop management.</w:t>
-      </w:r>
+          <w:moveTo w:id="4" w:author="Haldre" w:date="2021-10-20T07:45:00Z"/>
+          <w:i/>
+        </w:rPr>
+      </w:pPr>
+      <w:moveToRangeStart w:id="5" w:author="Haldre" w:date="2021-10-20T07:45:00Z" w:name="move85608342"/>
+      <w:moveTo w:id="6" w:author="Haldre" w:date="2021-10-20T07:45:00Z">
+        <w:r>
+          <w:rPr>
+            <w:i/>
+          </w:rPr>
+          <w:t>Soil erosion is significantly impacting farmland and we are seeing severe degradation and impacts to crop productivity with increase</w:t>
+        </w:r>
+      </w:moveTo>
+      <w:ins w:id="7" w:author="Haldre" w:date="2021-10-20T07:45:00Z">
+        <w:r>
+          <w:rPr>
+            <w:i/>
+          </w:rPr>
+          <w:t>d</w:t>
+        </w:r>
+      </w:ins>
+      <w:moveTo w:id="8" w:author="Haldre" w:date="2021-10-20T07:45:00Z">
+        <w:del w:id="9" w:author="Haldre" w:date="2021-10-20T07:45:00Z">
+          <w:r>
+            <w:rPr>
+              <w:i/>
+            </w:rPr>
+            <w:delText>s</w:delText>
+          </w:r>
+        </w:del>
+        <w:r>
+          <w:rPr>
+            <w:i/>
+          </w:rPr>
+          <w:t xml:space="preserve"> erosion.</w:t>
+        </w:r>
+      </w:moveTo>
     </w:p>
     <w:p>
       <w:pPr>
@@ -234,6 +306,88 @@
         </w:numPr>
         <w:ind w:left="1080"/>
         <w:rPr>
+          <w:moveTo w:id="10" w:author="Haldre" w:date="2021-10-20T07:45:00Z"/>
+          <w:i/>
+        </w:rPr>
+      </w:pPr>
+      <w:moveToRangeStart w:id="11" w:author="Haldre" w:date="2021-10-20T07:45:00Z" w:name="move85608352"/>
+      <w:moveToRangeEnd w:id="5"/>
+      <w:moveTo w:id="12" w:author="Haldre" w:date="2021-10-20T07:45:00Z">
+        <w:r>
+          <w:rPr>
+            <w:i/>
+          </w:rPr>
+          <w:t xml:space="preserve">Prairie strips are a relatively new conservation practice and we want to share information with people so they can learn more about how to most effectively implement them on their farms. </w:t>
+        </w:r>
+      </w:moveTo>
+    </w:p>
+    <w:moveToRangeEnd w:id="11"/>
+    <w:p>
+      <w:pPr>
+        <w:pStyle w:val="ListParagraph"/>
+        <w:numPr>
+          <w:ilvl w:val="1"/>
+          <w:numId w:val="2"/>
+        </w:numPr>
+        <w:ind w:left="1080"/>
+        <w:rPr>
+          <w:i/>
+        </w:rPr>
+      </w:pPr>
+      <w:r>
+        <w:rPr>
+          <w:i/>
+        </w:rPr>
+        <w:t xml:space="preserve">There is little known about </w:t>
+      </w:r>
+      <w:del w:id="13" w:author="Haldre" w:date="2021-10-20T07:45:00Z">
+        <w:r>
+          <w:rPr>
+            <w:i/>
+          </w:rPr>
+          <w:delText xml:space="preserve">this </w:delText>
+        </w:r>
+      </w:del>
+      <w:ins w:id="14" w:author="Haldre" w:date="2021-10-20T07:45:00Z">
+        <w:r>
+          <w:rPr>
+            <w:i/>
+          </w:rPr>
+          <w:t>how prairie strips affect sediment leaving a f</w:t>
+        </w:r>
+      </w:ins>
+      <w:ins w:id="15" w:author="Haldre" w:date="2021-10-20T07:46:00Z">
+        <w:r>
+          <w:rPr>
+            <w:i/>
+          </w:rPr>
+          <w:t>ield</w:t>
+        </w:r>
+      </w:ins>
+      <w:ins w:id="16" w:author="Haldre" w:date="2021-10-20T07:45:00Z">
+        <w:r>
+          <w:rPr>
+            <w:i/>
+          </w:rPr>
+          <w:t xml:space="preserve"> </w:t>
+        </w:r>
+      </w:ins>
+      <w:r>
+        <w:rPr>
+          <w:i/>
+        </w:rPr>
+        <w:t>across different crop management.</w:t>
+      </w:r>
+    </w:p>
+    <w:p>
+      <w:pPr>
+        <w:pStyle w:val="ListParagraph"/>
+        <w:numPr>
+          <w:ilvl w:val="1"/>
+          <w:numId w:val="2"/>
+        </w:numPr>
+        <w:ind w:left="1080"/>
+        <w:rPr>
           <w:i/>
         </w:rPr>
       </w:pPr>
@@ -253,7 +407,35 @@
         <w:rPr>
           <w:i/>
         </w:rPr>
-        <w:t xml:space="preserve"> about this across different landforms in Iowa</w:t>
+        <w:t xml:space="preserve"> about </w:t>
+      </w:r>
+      <w:ins w:id="17" w:author="Haldre" w:date="2021-10-20T07:46:00Z">
+        <w:r>
+          <w:rPr>
+            <w:i/>
+          </w:rPr>
+          <w:t>how prairie strips affect sediment leaving a field</w:t>
+        </w:r>
+        <w:r>
+          <w:rPr>
+            <w:i/>
+          </w:rPr>
+          <w:t xml:space="preserve"> </w:t>
+        </w:r>
+      </w:ins>
+      <w:del w:id="18" w:author="Haldre" w:date="2021-10-20T07:46:00Z">
+        <w:r>
+          <w:rPr>
+            <w:i/>
+          </w:rPr>
+          <w:delText xml:space="preserve">this </w:delText>
+        </w:r>
+      </w:del>
+      <w:r>
+        <w:rPr>
+          <w:i/>
+        </w:rPr>
+        <w:t>across different landforms in Iowa</w:t>
       </w:r>
       <w:r>
         <w:rPr>
@@ -271,35 +453,25 @@
         </w:numPr>
         <w:ind w:left="1080"/>
         <w:rPr>
-          <w:i/>
-        </w:rPr>
-      </w:pPr>
-      <w:r>
-        <w:rPr>
-          <w:i/>
-        </w:rPr>
-        <w:t xml:space="preserve">Prairie strips are a relatively new conservation </w:t>
-      </w:r>
-      <w:proofErr w:type="gramStart"/>
-      <w:r>
-        <w:rPr>
-          <w:i/>
-        </w:rPr>
-        <w:t>practice</w:t>
-      </w:r>
-      <w:proofErr w:type="gramEnd"/>
-      <w:r>
-        <w:rPr>
-          <w:i/>
-        </w:rPr>
-        <w:t xml:space="preserve"> and we want to share information with people so they can learn more</w:t>
-      </w:r>
-      <w:r>
-        <w:rPr>
-          <w:i/>
-        </w:rPr>
-        <w:t xml:space="preserve"> about how to most effectively implement them on their farms. </w:t>
-      </w:r>
+          <w:moveFrom w:id="19" w:author="Haldre" w:date="2021-10-20T07:45:00Z"/>
+          <w:i/>
+        </w:rPr>
+      </w:pPr>
+      <w:moveFromRangeStart w:id="20" w:author="Haldre" w:date="2021-10-20T07:45:00Z" w:name="move85608352"/>
+      <w:moveFrom w:id="21" w:author="Haldre" w:date="2021-10-20T07:45:00Z">
+        <w:r>
+          <w:rPr>
+            <w:i/>
+          </w:rPr>
+          <w:t>Prairie strips are a relatively new conservation practice and we want to share information with people so they can learn more</w:t>
+        </w:r>
+        <w:r>
+          <w:rPr>
+            <w:i/>
+          </w:rPr>
+          <w:t xml:space="preserve"> about how to most effectively implement them on their farms. </w:t>
+        </w:r>
+      </w:moveFrom>
     </w:p>
     <w:p>
       <w:pPr>
@@ -310,28 +482,34 @@
         </w:numPr>
         <w:ind w:left="1080"/>
         <w:rPr>
-          <w:i/>
-        </w:rPr>
-      </w:pPr>
-      <w:r>
-        <w:rPr>
-          <w:i/>
-        </w:rPr>
-        <w:t xml:space="preserve">Soil erosion is </w:t>
-      </w:r>
-      <w:r>
-        <w:rPr>
-          <w:i/>
-        </w:rPr>
-        <w:t>significantly impacting</w:t>
-      </w:r>
-      <w:r>
-        <w:rPr>
-          <w:i/>
-        </w:rPr>
-        <w:t xml:space="preserve"> farmland and we are seeing severe degradation and impacts to crop productivity with increases erosion.</w:t>
-      </w:r>
-    </w:p>
+          <w:moveFrom w:id="22" w:author="Haldre" w:date="2021-10-20T07:45:00Z"/>
+          <w:i/>
+        </w:rPr>
+      </w:pPr>
+      <w:moveFromRangeStart w:id="23" w:author="Haldre" w:date="2021-10-20T07:45:00Z" w:name="move85608342"/>
+      <w:moveFromRangeEnd w:id="20"/>
+      <w:moveFrom w:id="24" w:author="Haldre" w:date="2021-10-20T07:45:00Z">
+        <w:r>
+          <w:rPr>
+            <w:i/>
+          </w:rPr>
+          <w:t xml:space="preserve">Soil erosion is </w:t>
+        </w:r>
+        <w:r>
+          <w:rPr>
+            <w:i/>
+          </w:rPr>
+          <w:t>significantly impacting</w:t>
+        </w:r>
+        <w:r>
+          <w:rPr>
+            <w:i/>
+          </w:rPr>
+          <w:t xml:space="preserve"> farmland and we are seeing severe degradation and impacts to crop productivity with increases erosion.</w:t>
+        </w:r>
+      </w:moveFrom>
+    </w:p>
+    <w:moveFromRangeEnd w:id="23"/>
     <w:p>
       <w:pPr>
         <w:rPr>
@@ -364,6 +542,7 @@
           <w:i/>
         </w:rPr>
       </w:pPr>
+      <w:commentRangeStart w:id="25"/>
       <w:r>
         <w:rPr>
           <w:i/>
@@ -457,6 +636,13 @@
         </w:rPr>
         <w:t xml:space="preserve">Compared amount of erosion due to splash vs. sheet and rill erosion. </w:t>
       </w:r>
+      <w:commentRangeEnd w:id="25"/>
+      <w:r>
+        <w:rPr>
+          <w:rStyle w:val="CommentReference"/>
+        </w:rPr>
+        <w:commentReference w:id="25"/>
+      </w:r>
     </w:p>
     <w:p>
       <w:pPr>
@@ -600,27 +786,31 @@
         <w:rPr>
           <w:i/>
         </w:rPr>
-        <w:t xml:space="preserve">if strips of native prairie planted along the contour of farm fields </w:t>
-      </w:r>
-      <w:proofErr w:type="gramStart"/>
-      <w:r>
-        <w:rPr>
-          <w:i/>
-        </w:rPr>
-        <w:t>has an effect on</w:t>
-      </w:r>
-      <w:proofErr w:type="gramEnd"/>
-      <w:r>
-        <w:rPr>
-          <w:i/>
-        </w:rPr>
-        <w:t xml:space="preserve"> in-field soil displacement patterns</w:t>
-      </w:r>
-      <w:r>
-        <w:rPr>
-          <w:i/>
-        </w:rPr>
-        <w:t xml:space="preserve">, and if prairie strips </w:t>
+        <w:t>if strips of native prairie planted along the contour of farm fields has an effect on in-field soil displacement patterns</w:t>
+      </w:r>
+      <w:r>
+        <w:rPr>
+          <w:i/>
+        </w:rPr>
+        <w:t xml:space="preserve">, </w:t>
+      </w:r>
+      <w:r>
+        <w:rPr>
+          <w:i/>
+          <w:highlight w:val="yellow"/>
+          <w:rPrChange w:id="26" w:author="Haldre" w:date="2021-10-20T07:50:00Z">
+            <w:rPr>
+              <w:i/>
+            </w:rPr>
+          </w:rPrChange>
+        </w:rPr>
+        <w:t>and if prairie strips</w:t>
+      </w:r>
+      <w:r>
+        <w:rPr>
+          <w:i/>
+        </w:rPr>
+        <w:t xml:space="preserve"> </w:t>
       </w:r>
     </w:p>
     <w:p>
@@ -633,15 +823,7 @@
         <w:ind w:left="360"/>
       </w:pPr>
       <w:r>
-        <w:t xml:space="preserve">My response (y-axis) variable </w:t>
-      </w:r>
-      <w:proofErr w:type="gramStart"/>
-      <w:r>
-        <w:t>is:</w:t>
-      </w:r>
-      <w:proofErr w:type="gramEnd"/>
-      <w:r>
-        <w:t xml:space="preserve"> </w:t>
+        <w:t xml:space="preserve">My response (y-axis) variable is: </w:t>
       </w:r>
       <w:r>
         <w:rPr>
@@ -663,15 +845,7 @@
         </w:rPr>
       </w:pPr>
       <w:r>
-        <w:t xml:space="preserve">My predictors (x-axis/colors/shapes on the graph) </w:t>
-      </w:r>
-      <w:proofErr w:type="gramStart"/>
-      <w:r>
-        <w:t>are:</w:t>
-      </w:r>
-      <w:proofErr w:type="gramEnd"/>
-      <w:r>
-        <w:t xml:space="preserve"> </w:t>
+        <w:t xml:space="preserve">My predictors (x-axis/colors/shapes on the graph) are: </w:t>
       </w:r>
       <w:r>
         <w:rPr>
@@ -748,7 +922,27 @@
         <w:rPr>
           <w:i/>
         </w:rPr>
-        <w:t>[sketch one or more figures below that you could imagine being part of the final paper]</w:t>
+        <w:t xml:space="preserve">[sketch one or more figures below that you could imagine being part of the final </w:t>
+      </w:r>
+      <w:commentRangeStart w:id="27"/>
+      <w:r>
+        <w:rPr>
+          <w:i/>
+        </w:rPr>
+        <w:t>paper</w:t>
+      </w:r>
+      <w:commentRangeEnd w:id="27"/>
+      <w:r>
+        <w:rPr>
+          <w:rStyle w:val="CommentReference"/>
+        </w:rPr>
+        <w:commentReference w:id="27"/>
+      </w:r>
+      <w:r>
+        <w:rPr>
+          <w:i/>
+        </w:rPr>
+        <w:t>]</w:t>
       </w:r>
     </w:p>
     <w:p>
@@ -805,7 +999,7 @@
                           </pic:cNvPicPr>
                         </pic:nvPicPr>
                         <pic:blipFill>
-                          <a:blip r:embed="rId7">
+                          <a:blip r:embed="rId10">
                             <a:extLst>
                               <a:ext uri="{28A0092B-C50C-407E-A947-70E740481C1C}">
                                 <a14:useLocalDpi xmlns:a14="http://schemas.microsoft.com/office/drawing/2010/main" val="0"/>
@@ -842,7 +1036,7 @@
                           </pic:cNvPicPr>
                         </pic:nvPicPr>
                         <pic:blipFill rotWithShape="1">
-                          <a:blip r:embed="rId8">
+                          <a:blip r:embed="rId11">
                             <a:extLst>
                               <a:ext uri="{28A0092B-C50C-407E-A947-70E740481C1C}">
                                 <a14:useLocalDpi xmlns:a14="http://schemas.microsoft.com/office/drawing/2010/main" val="0"/>
@@ -869,7 +1063,7 @@
               </wp:anchor>
             </w:drawing>
           </mc:Choice>
-          <mc:Fallback>
+          <mc:Fallback xmlns:w16sdtdh="http://schemas.microsoft.com/office/word/2020/wordml/sdtdatahash" xmlns:w16="http://schemas.microsoft.com/office/word/2018/wordml" xmlns:w16cex="http://schemas.microsoft.com/office/word/2018/wordml/cex">
             <w:pict>
               <v:group w14:anchorId="613621B9" id="Group 1" o:spid="_x0000_s1026" style="position:absolute;margin-left:219.35pt;margin-top:62.5pt;width:221.8pt;height:189pt;z-index:251660288" coordsize="28168,24003" o:gfxdata="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">
                 <v:shapetype id="_x0000_t75" coordsize="21600,21600" o:spt="75" o:preferrelative="t" path="m@4@5l@4@11@9@11@9@5xe" filled="f" stroked="f">
@@ -892,10 +1086,10 @@
                   <o:lock v:ext="edit" aspectratio="t"/>
                 </v:shapetype>
                 <v:shape id="Picture 2" o:spid="_x0000_s1027" type="#_x0000_t75" alt="Chart, histogram&#10;&#10;Description automatically generated" style="position:absolute;width:21609;height:24003;visibility:visible;mso-wrap-style:square" o:gfxdata="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">
-                  <v:imagedata r:id="rId9" o:title="Chart, histogram&#10;&#10;Description automatically generated"/>
+                  <v:imagedata r:id="rId12" o:title="Chart, histogram&#10;&#10;Description automatically generated"/>
                 </v:shape>
                 <v:shape id="Picture 2" o:spid="_x0000_s1028" type="#_x0000_t75" alt="Chart, bar chart&#10;&#10;Description automatically generated" style="position:absolute;left:11874;top:3619;width:16294;height:6458;visibility:visible;mso-wrap-style:square" o:gfxdata="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">
-                  <v:imagedata r:id="rId10" o:title="Chart, bar chart&#10;&#10;Description automatically generated" croptop="11886f" cropbottom="38699f" cropleft="40702f"/>
+                  <v:imagedata r:id="rId13" o:title="Chart, bar chart&#10;&#10;Description automatically generated" croptop="11886f" cropbottom="38699f" cropleft="40702f"/>
                 </v:shape>
               </v:group>
             </w:pict>
@@ -905,6 +1099,7 @@
       <w:r>
         <w:rPr>
           <w:iCs/>
+          <w:noProof/>
         </w:rPr>
         <w:drawing>
           <wp:inline distT="0" distB="0" distL="0" distR="0" wp14:anchorId="57D71165" wp14:editId="2AB46B4A">
@@ -936,7 +1131,7 @@
                     </pic:cNvPicPr>
                   </pic:nvPicPr>
                   <pic:blipFill>
-                    <a:blip r:embed="rId11">
+                    <a:blip r:embed="rId14">
                       <a:extLst>
                         <a:ext uri="{28A0092B-C50C-407E-A947-70E740481C1C}">
                           <a14:useLocalDpi xmlns:a14="http://schemas.microsoft.com/office/drawing/2010/main" val="0"/>
@@ -1056,7 +1251,7 @@
                     </pic:cNvPicPr>
                   </pic:nvPicPr>
                   <pic:blipFill rotWithShape="1">
-                    <a:blip r:embed="rId12">
+                    <a:blip r:embed="rId15">
                       <a:extLst>
                         <a:ext uri="{28A0092B-C50C-407E-A947-70E740481C1C}">
                           <a14:useLocalDpi xmlns:a14="http://schemas.microsoft.com/office/drawing/2010/main" val="0"/>
@@ -1083,12 +1278,12 @@
       </w:r>
     </w:p>
     <w:sectPr>
-      <w:headerReference w:type="even" r:id="rId13"/>
-      <w:headerReference w:type="default" r:id="rId14"/>
-      <w:footerReference w:type="even" r:id="rId15"/>
-      <w:footerReference w:type="default" r:id="rId16"/>
-      <w:headerReference w:type="first" r:id="rId17"/>
-      <w:footerReference w:type="first" r:id="rId18"/>
+      <w:headerReference w:type="even" r:id="rId16"/>
+      <w:headerReference w:type="default" r:id="rId17"/>
+      <w:footerReference w:type="even" r:id="rId18"/>
+      <w:footerReference w:type="default" r:id="rId19"/>
+      <w:headerReference w:type="first" r:id="rId20"/>
+      <w:footerReference w:type="first" r:id="rId21"/>
       <w:pgSz w:w="12240" w:h="15840"/>
       <w:pgMar w:top="1440" w:right="1800" w:bottom="1440" w:left="1800" w:header="720" w:footer="720" w:gutter="0"/>
       <w:cols w:space="720"/>
@@ -1098,8 +1293,111 @@
 </w:document>
 </file>
 
+<file path=word/comments.xml><?xml version="1.0" encoding="utf-8"?>
+<w:comments xmlns:wpc="http://schemas.microsoft.com/office/word/2010/wordprocessingCanvas" xmlns:cx="http://schemas.microsoft.com/office/drawing/2014/chartex" xmlns:cx1="http://schemas.microsoft.com/office/drawing/2015/9/8/chartex" xmlns:cx2="http://schemas.microsoft.com/office/drawing/2015/10/21/chartex" xmlns:cx3="http://schemas.microsoft.com/office/drawing/2016/5/9/chartex" xmlns:cx4="http://schemas.microsoft.com/office/drawing/2016/5/10/chartex" xmlns:cx5="http://schemas.microsoft.com/office/drawing/2016/5/11/chartex" xmlns:cx6="http://schemas.microsoft.com/office/drawing/2016/5/12/chartex" xmlns:cx7="http://schemas.microsoft.com/office/drawing/2016/5/13/chartex" xmlns:cx8="http://schemas.microsoft.com/office/drawing/2016/5/14/chartex" xmlns:mc="http://schemas.openxmlformats.org/markup-compatibility/2006" xmlns:aink="http://schemas.microsoft.com/office/drawing/2016/ink" xmlns:am3d="http://schemas.microsoft.com/office/drawing/2017/model3d" xmlns:o="urn:schemas-microsoft-com:office:office" xmlns:r="http://schemas.openxmlformats.org/officeDocument/2006/relationships" xmlns:m="http://schemas.openxmlformats.org/officeDocument/2006/math" xmlns:v="urn:schemas-microsoft-com:vml" xmlns:wp14="http://schemas.microsoft.com/office/word/2010/wordprocessingDrawing" xmlns:wp="http://schemas.openxmlformats.org/drawingml/2006/wordprocessingDrawing" xmlns:w10="urn:schemas-microsoft-com:office:word" xmlns:w="http://schemas.openxmlformats.org/wordprocessingml/2006/main" xmlns:w14="http://schemas.microsoft.com/office/word/2010/wordml" xmlns:w15="http://schemas.microsoft.com/office/word/2012/wordml" xmlns:w16cid="http://schemas.microsoft.com/office/word/2016/wordml/cid" xmlns:w16se="http://schemas.microsoft.com/office/word/2015/wordml/symex" xmlns:wpg="http://schemas.microsoft.com/office/word/2010/wordprocessingGroup" xmlns:wpi="http://schemas.microsoft.com/office/word/2010/wordprocessingInk" xmlns:wne="http://schemas.microsoft.com/office/word/2006/wordml" xmlns:wps="http://schemas.microsoft.com/office/word/2010/wordprocessingShape" mc:Ignorable="w14 w15 w16se w16cid wp14">
+  <w:comment w:id="0" w:author="Haldre" w:date="2021-10-20T07:42:00Z" w:initials="HSR">
+    <w:p>
+      <w:pPr>
+        <w:pStyle w:val="CommentText"/>
+      </w:pPr>
+      <w:r>
+        <w:rPr>
+          <w:rStyle w:val="CommentReference"/>
+        </w:rPr>
+        <w:annotationRef/>
+      </w:r>
+      <w:r>
+        <w:t xml:space="preserve">Nice! </w:t>
+      </w:r>
+      <w:r>
+        <w:t xml:space="preserve">Sounds like a cool study. </w:t>
+      </w:r>
+      <w:bookmarkStart w:id="1" w:name="_GoBack"/>
+      <w:bookmarkEnd w:id="1"/>
+      <w:r>
+        <w:t xml:space="preserve">I added a bunch of comments for you to ponder. Let’s chat about the statistical methods at some point. </w:t>
+      </w:r>
+    </w:p>
+  </w:comment>
+  <w:comment w:id="3" w:author="Haldre" w:date="2021-10-20T07:46:00Z" w:initials="HSR">
+    <w:p>
+      <w:pPr>
+        <w:pStyle w:val="CommentText"/>
+      </w:pPr>
+      <w:r>
+        <w:rPr>
+          <w:rStyle w:val="CommentReference"/>
+        </w:rPr>
+        <w:annotationRef/>
+      </w:r>
+      <w:r>
+        <w:t xml:space="preserve">I changed so the biggest picture question is first, and then it gets more focused (based on my understanding of the system). This might be the frame for your introduction of a paper.  </w:t>
+      </w:r>
+    </w:p>
+  </w:comment>
+  <w:comment w:id="25" w:author="Haldre" w:date="2021-10-20T07:47:00Z" w:initials="HSR">
+    <w:p>
+      <w:pPr>
+        <w:pStyle w:val="CommentText"/>
+      </w:pPr>
+      <w:r>
+        <w:rPr>
+          <w:rStyle w:val="CommentReference"/>
+        </w:rPr>
+        <w:annotationRef/>
+      </w:r>
+      <w:r>
+        <w:t xml:space="preserve">This is a bit more of methods (might go in point 5). The objectives are probably: 1) assess the effect of prairie strips on soil displacement across multiple types of crop rotations, tillage, and </w:t>
+      </w:r>
+      <w:proofErr w:type="spellStart"/>
+      <w:r>
+        <w:t>env’tl</w:t>
+      </w:r>
+      <w:proofErr w:type="spellEnd"/>
+      <w:r>
+        <w:t xml:space="preserve"> conditions. 2) Compare erosion due to splash vs sheet &amp; rill. Note, if you have this second objective, you should include some intro to the idea it in the introduction above. </w:t>
+      </w:r>
+    </w:p>
+  </w:comment>
+  <w:comment w:id="27" w:author="Haldre" w:date="2021-10-20T07:51:00Z" w:initials="HSR">
+    <w:p>
+      <w:pPr>
+        <w:pStyle w:val="CommentText"/>
+      </w:pPr>
+      <w:r>
+        <w:rPr>
+          <w:rStyle w:val="CommentReference"/>
+        </w:rPr>
+        <w:annotationRef/>
+      </w:r>
+      <w:r>
+        <w:t xml:space="preserve">Nice – we’ll have to talk about how to handle the year – as a categorical or continuous variable. And whether you expect there to be a linear trend across years or not. </w:t>
+      </w:r>
+    </w:p>
+  </w:comment>
+</w:comments>
+</file>
+
+<file path=word/commentsExtended.xml><?xml version="1.0" encoding="utf-8"?>
+<w15:commentsEx xmlns:wpc="http://schemas.microsoft.com/office/word/2010/wordprocessingCanvas" xmlns:cx="http://schemas.microsoft.com/office/drawing/2014/chartex" xmlns:cx1="http://schemas.microsoft.com/office/drawing/2015/9/8/chartex" xmlns:cx2="http://schemas.microsoft.com/office/drawing/2015/10/21/chartex" xmlns:cx3="http://schemas.microsoft.com/office/drawing/2016/5/9/chartex" xmlns:cx4="http://schemas.microsoft.com/office/drawing/2016/5/10/chartex" xmlns:cx5="http://schemas.microsoft.com/office/drawing/2016/5/11/chartex" xmlns:cx6="http://schemas.microsoft.com/office/drawing/2016/5/12/chartex" xmlns:cx7="http://schemas.microsoft.com/office/drawing/2016/5/13/chartex" xmlns:cx8="http://schemas.microsoft.com/office/drawing/2016/5/14/chartex" xmlns:mc="http://schemas.openxmlformats.org/markup-compatibility/2006" xmlns:aink="http://schemas.microsoft.com/office/drawing/2016/ink" xmlns:am3d="http://schemas.microsoft.com/office/drawing/2017/model3d" xmlns:o="urn:schemas-microsoft-com:office:office" xmlns:r="http://schemas.openxmlformats.org/officeDocument/2006/relationships" xmlns:m="http://schemas.openxmlformats.org/officeDocument/2006/math" xmlns:v="urn:schemas-microsoft-com:vml" xmlns:wp14="http://schemas.microsoft.com/office/word/2010/wordprocessingDrawing" xmlns:wp="http://schemas.openxmlformats.org/drawingml/2006/wordprocessingDrawing" xmlns:w10="urn:schemas-microsoft-com:office:word" xmlns:w="http://schemas.openxmlformats.org/wordprocessingml/2006/main" xmlns:w14="http://schemas.microsoft.com/office/word/2010/wordml" xmlns:w15="http://schemas.microsoft.com/office/word/2012/wordml" xmlns:w16cid="http://schemas.microsoft.com/office/word/2016/wordml/cid" xmlns:w16se="http://schemas.microsoft.com/office/word/2015/wordml/symex" xmlns:wpg="http://schemas.microsoft.com/office/word/2010/wordprocessingGroup" xmlns:wpi="http://schemas.microsoft.com/office/word/2010/wordprocessingInk" xmlns:wne="http://schemas.microsoft.com/office/word/2006/wordml" xmlns:wps="http://schemas.microsoft.com/office/word/2010/wordprocessingShape" mc:Ignorable="w14 w15 w16se w16cid wp14">
+  <w15:commentEx w15:paraId="28295AD9" w15:done="0"/>
+  <w15:commentEx w15:paraId="7F2D14CB" w15:done="0"/>
+  <w15:commentEx w15:paraId="4C5FF2D3" w15:done="0"/>
+  <w15:commentEx w15:paraId="1BC3A977" w15:done="0"/>
+</w15:commentsEx>
+</file>
+
+<file path=word/commentsIds.xml><?xml version="1.0" encoding="utf-8"?>
+<w16cid:commentsIds xmlns:wpc="http://schemas.microsoft.com/office/word/2010/wordprocessingCanvas" xmlns:cx="http://schemas.microsoft.com/office/drawing/2014/chartex" xmlns:cx1="http://schemas.microsoft.com/office/drawing/2015/9/8/chartex" xmlns:cx2="http://schemas.microsoft.com/office/drawing/2015/10/21/chartex" xmlns:cx3="http://schemas.microsoft.com/office/drawing/2016/5/9/chartex" xmlns:cx4="http://schemas.microsoft.com/office/drawing/2016/5/10/chartex" xmlns:cx5="http://schemas.microsoft.com/office/drawing/2016/5/11/chartex" xmlns:cx6="http://schemas.microsoft.com/office/drawing/2016/5/12/chartex" xmlns:cx7="http://schemas.microsoft.com/office/drawing/2016/5/13/chartex" xmlns:cx8="http://schemas.microsoft.com/office/drawing/2016/5/14/chartex" xmlns:mc="http://schemas.openxmlformats.org/markup-compatibility/2006" xmlns:aink="http://schemas.microsoft.com/office/drawing/2016/ink" xmlns:am3d="http://schemas.microsoft.com/office/drawing/2017/model3d" xmlns:o="urn:schemas-microsoft-com:office:office" xmlns:r="http://schemas.openxmlformats.org/officeDocument/2006/relationships" xmlns:m="http://schemas.openxmlformats.org/officeDocument/2006/math" xmlns:v="urn:schemas-microsoft-com:vml" xmlns:wp14="http://schemas.microsoft.com/office/word/2010/wordprocessingDrawing" xmlns:wp="http://schemas.openxmlformats.org/drawingml/2006/wordprocessingDrawing" xmlns:w10="urn:schemas-microsoft-com:office:word" xmlns:w="http://schemas.openxmlformats.org/wordprocessingml/2006/main" xmlns:w14="http://schemas.microsoft.com/office/word/2010/wordml" xmlns:w15="http://schemas.microsoft.com/office/word/2012/wordml" xmlns:w16cid="http://schemas.microsoft.com/office/word/2016/wordml/cid" xmlns:w16se="http://schemas.microsoft.com/office/word/2015/wordml/symex" xmlns:wpg="http://schemas.microsoft.com/office/word/2010/wordprocessingGroup" xmlns:wpi="http://schemas.microsoft.com/office/word/2010/wordprocessingInk" xmlns:wne="http://schemas.microsoft.com/office/word/2006/wordml" xmlns:wps="http://schemas.microsoft.com/office/word/2010/wordprocessingShape" mc:Ignorable="w14 w15 w16se w16cid wp14">
+  <w16cid:commentId w16cid:paraId="28295AD9" w16cid:durableId="251A4701"/>
+  <w16cid:commentId w16cid:paraId="7F2D14CB" w16cid:durableId="251A47CA"/>
+  <w16cid:commentId w16cid:paraId="4C5FF2D3" w16cid:durableId="251A4826"/>
+  <w16cid:commentId w16cid:paraId="1BC3A977" w16cid:durableId="251A48E7"/>
+</w16cid:commentsIds>
+</file>
+
 <file path=word/endnotes.xml><?xml version="1.0" encoding="utf-8"?>
-<w:endnotes xmlns:wpc="http://schemas.microsoft.com/office/word/2010/wordprocessingCanvas" xmlns:cx="http://schemas.microsoft.com/office/drawing/2014/chartex" xmlns:cx1="http://schemas.microsoft.com/office/drawing/2015/9/8/chartex" xmlns:cx2="http://schemas.microsoft.com/office/drawing/2015/10/21/chartex" xmlns:cx3="http://schemas.microsoft.com/office/drawing/2016/5/9/chartex" xmlns:cx4="http://schemas.microsoft.com/office/drawing/2016/5/10/chartex" xmlns:cx5="http://schemas.microsoft.com/office/drawing/2016/5/11/chartex" xmlns:cx6="http://schemas.microsoft.com/office/drawing/2016/5/12/chartex" xmlns:cx7="http://schemas.microsoft.com/office/drawing/2016/5/13/chartex" xmlns:cx8="http://schemas.microsoft.com/office/drawing/2016/5/14/chartex" xmlns:mc="http://schemas.openxmlformats.org/markup-compatibility/2006" xmlns:aink="http://schemas.microsoft.com/office/drawing/2016/ink" xmlns:am3d="http://schemas.microsoft.com/office/drawing/2017/model3d" xmlns:o="urn:schemas-microsoft-com:office:office" xmlns:r="http://schemas.openxmlformats.org/officeDocument/2006/relationships" xmlns:m="http://schemas.openxmlformats.org/officeDocument/2006/math" xmlns:v="urn:schemas-microsoft-com:vml" xmlns:wp14="http://schemas.microsoft.com/office/word/2010/wordprocessingDrawing" xmlns:wp="http://schemas.openxmlformats.org/drawingml/2006/wordprocessingDrawing" xmlns:w10="urn:schemas-microsoft-com:office:word" xmlns:w="http://schemas.openxmlformats.org/wordprocessingml/2006/main" xmlns:w14="http://schemas.microsoft.com/office/word/2010/wordml" xmlns:w15="http://schemas.microsoft.com/office/word/2012/wordml" xmlns:w16cex="http://schemas.microsoft.com/office/word/2018/wordml/cex" xmlns:w16cid="http://schemas.microsoft.com/office/word/2016/wordml/cid" xmlns:w16="http://schemas.microsoft.com/office/word/2018/wordml" xmlns:w16sdtdh="http://schemas.microsoft.com/office/word/2020/wordml/sdtdatahash" xmlns:w16se="http://schemas.microsoft.com/office/word/2015/wordml/symex" xmlns:wpg="http://schemas.microsoft.com/office/word/2010/wordprocessingGroup" xmlns:wpi="http://schemas.microsoft.com/office/word/2010/wordprocessingInk" xmlns:wne="http://schemas.microsoft.com/office/word/2006/wordml" xmlns:wps="http://schemas.microsoft.com/office/word/2010/wordprocessingShape" mc:Ignorable="w14 w15 w16se w16cid w16 w16cex w16sdtdh wp14">
+<w:endnotes xmlns:wpc="http://schemas.microsoft.com/office/word/2010/wordprocessingCanvas" xmlns:cx="http://schemas.microsoft.com/office/drawing/2014/chartex" xmlns:cx1="http://schemas.microsoft.com/office/drawing/2015/9/8/chartex" xmlns:cx2="http://schemas.microsoft.com/office/drawing/2015/10/21/chartex" xmlns:cx3="http://schemas.microsoft.com/office/drawing/2016/5/9/chartex" xmlns:cx4="http://schemas.microsoft.com/office/drawing/2016/5/10/chartex" xmlns:cx5="http://schemas.microsoft.com/office/drawing/2016/5/11/chartex" xmlns:cx6="http://schemas.microsoft.com/office/drawing/2016/5/12/chartex" xmlns:cx7="http://schemas.microsoft.com/office/drawing/2016/5/13/chartex" xmlns:cx8="http://schemas.microsoft.com/office/drawing/2016/5/14/chartex" xmlns:mc="http://schemas.openxmlformats.org/markup-compatibility/2006" xmlns:aink="http://schemas.microsoft.com/office/drawing/2016/ink" xmlns:am3d="http://schemas.microsoft.com/office/drawing/2017/model3d" xmlns:o="urn:schemas-microsoft-com:office:office" xmlns:r="http://schemas.openxmlformats.org/officeDocument/2006/relationships" xmlns:m="http://schemas.openxmlformats.org/officeDocument/2006/math" xmlns:v="urn:schemas-microsoft-com:vml" xmlns:wp14="http://schemas.microsoft.com/office/word/2010/wordprocessingDrawing" xmlns:wp="http://schemas.openxmlformats.org/drawingml/2006/wordprocessingDrawing" xmlns:w10="urn:schemas-microsoft-com:office:word" xmlns:w="http://schemas.openxmlformats.org/wordprocessingml/2006/main" xmlns:w14="http://schemas.microsoft.com/office/word/2010/wordml" xmlns:w15="http://schemas.microsoft.com/office/word/2012/wordml" xmlns:w16cid="http://schemas.microsoft.com/office/word/2016/wordml/cid" xmlns:w16se="http://schemas.microsoft.com/office/word/2015/wordml/symex" xmlns:wpg="http://schemas.microsoft.com/office/word/2010/wordprocessingGroup" xmlns:wpi="http://schemas.microsoft.com/office/word/2010/wordprocessingInk" xmlns:wne="http://schemas.microsoft.com/office/word/2006/wordml" xmlns:wps="http://schemas.microsoft.com/office/word/2010/wordprocessingShape" mc:Ignorable="w14 w15 w16se w16cid wp14">
   <w:endnote w:type="separator" w:id="-1">
     <w:p>
       <w:r>
@@ -1118,7 +1416,7 @@
 </file>
 
 <file path=word/footer1.xml><?xml version="1.0" encoding="utf-8"?>
-<w:ftr xmlns:wpc="http://schemas.microsoft.com/office/word/2010/wordprocessingCanvas" xmlns:cx="http://schemas.microsoft.com/office/drawing/2014/chartex" xmlns:cx1="http://schemas.microsoft.com/office/drawing/2015/9/8/chartex" xmlns:cx2="http://schemas.microsoft.com/office/drawing/2015/10/21/chartex" xmlns:cx3="http://schemas.microsoft.com/office/drawing/2016/5/9/chartex" xmlns:cx4="http://schemas.microsoft.com/office/drawing/2016/5/10/chartex" xmlns:cx5="http://schemas.microsoft.com/office/drawing/2016/5/11/chartex" xmlns:cx6="http://schemas.microsoft.com/office/drawing/2016/5/12/chartex" xmlns:cx7="http://schemas.microsoft.com/office/drawing/2016/5/13/chartex" xmlns:cx8="http://schemas.microsoft.com/office/drawing/2016/5/14/chartex" xmlns:mc="http://schemas.openxmlformats.org/markup-compatibility/2006" xmlns:aink="http://schemas.microsoft.com/office/drawing/2016/ink" xmlns:am3d="http://schemas.microsoft.com/office/drawing/2017/model3d" xmlns:o="urn:schemas-microsoft-com:office:office" xmlns:r="http://schemas.openxmlformats.org/officeDocument/2006/relationships" xmlns:m="http://schemas.openxmlformats.org/officeDocument/2006/math" xmlns:v="urn:schemas-microsoft-com:vml" xmlns:wp14="http://schemas.microsoft.com/office/word/2010/wordprocessingDrawing" xmlns:wp="http://schemas.openxmlformats.org/drawingml/2006/wordprocessingDrawing" xmlns:w10="urn:schemas-microsoft-com:office:word" xmlns:w="http://schemas.openxmlformats.org/wordprocessingml/2006/main" xmlns:w14="http://schemas.microsoft.com/office/word/2010/wordml" xmlns:w15="http://schemas.microsoft.com/office/word/2012/wordml" xmlns:w16cex="http://schemas.microsoft.com/office/word/2018/wordml/cex" xmlns:w16cid="http://schemas.microsoft.com/office/word/2016/wordml/cid" xmlns:w16="http://schemas.microsoft.com/office/word/2018/wordml" xmlns:w16sdtdh="http://schemas.microsoft.com/office/word/2020/wordml/sdtdatahash" xmlns:w16se="http://schemas.microsoft.com/office/word/2015/wordml/symex" xmlns:wpg="http://schemas.microsoft.com/office/word/2010/wordprocessingGroup" xmlns:wpi="http://schemas.microsoft.com/office/word/2010/wordprocessingInk" xmlns:wne="http://schemas.microsoft.com/office/word/2006/wordml" xmlns:wps="http://schemas.microsoft.com/office/word/2010/wordprocessingShape" mc:Ignorable="w14 w15 w16se w16cid w16 w16cex w16sdtdh wp14">
+<w:ftr xmlns:wpc="http://schemas.microsoft.com/office/word/2010/wordprocessingCanvas" xmlns:cx="http://schemas.microsoft.com/office/drawing/2014/chartex" xmlns:cx1="http://schemas.microsoft.com/office/drawing/2015/9/8/chartex" xmlns:cx2="http://schemas.microsoft.com/office/drawing/2015/10/21/chartex" xmlns:cx3="http://schemas.microsoft.com/office/drawing/2016/5/9/chartex" xmlns:cx4="http://schemas.microsoft.com/office/drawing/2016/5/10/chartex" xmlns:cx5="http://schemas.microsoft.com/office/drawing/2016/5/11/chartex" xmlns:cx6="http://schemas.microsoft.com/office/drawing/2016/5/12/chartex" xmlns:cx7="http://schemas.microsoft.com/office/drawing/2016/5/13/chartex" xmlns:cx8="http://schemas.microsoft.com/office/drawing/2016/5/14/chartex" xmlns:mc="http://schemas.openxmlformats.org/markup-compatibility/2006" xmlns:aink="http://schemas.microsoft.com/office/drawing/2016/ink" xmlns:am3d="http://schemas.microsoft.com/office/drawing/2017/model3d" xmlns:o="urn:schemas-microsoft-com:office:office" xmlns:r="http://schemas.openxmlformats.org/officeDocument/2006/relationships" xmlns:m="http://schemas.openxmlformats.org/officeDocument/2006/math" xmlns:v="urn:schemas-microsoft-com:vml" xmlns:wp14="http://schemas.microsoft.com/office/word/2010/wordprocessingDrawing" xmlns:wp="http://schemas.openxmlformats.org/drawingml/2006/wordprocessingDrawing" xmlns:w10="urn:schemas-microsoft-com:office:word" xmlns:w="http://schemas.openxmlformats.org/wordprocessingml/2006/main" xmlns:w14="http://schemas.microsoft.com/office/word/2010/wordml" xmlns:w15="http://schemas.microsoft.com/office/word/2012/wordml" xmlns:w16cid="http://schemas.microsoft.com/office/word/2016/wordml/cid" xmlns:w16se="http://schemas.microsoft.com/office/word/2015/wordml/symex" xmlns:wpg="http://schemas.microsoft.com/office/word/2010/wordprocessingGroup" xmlns:wpi="http://schemas.microsoft.com/office/word/2010/wordprocessingInk" xmlns:wne="http://schemas.microsoft.com/office/word/2006/wordml" xmlns:wps="http://schemas.microsoft.com/office/word/2010/wordprocessingShape" mc:Ignorable="w14 w15 w16se w16cid wp14">
   <w:p>
     <w:pPr>
       <w:pStyle w:val="Footer"/>
@@ -1128,7 +1426,7 @@
 </file>
 
 <file path=word/footer2.xml><?xml version="1.0" encoding="utf-8"?>
-<w:ftr xmlns:wpc="http://schemas.microsoft.com/office/word/2010/wordprocessingCanvas" xmlns:cx="http://schemas.microsoft.com/office/drawing/2014/chartex" xmlns:cx1="http://schemas.microsoft.com/office/drawing/2015/9/8/chartex" xmlns:cx2="http://schemas.microsoft.com/office/drawing/2015/10/21/chartex" xmlns:cx3="http://schemas.microsoft.com/office/drawing/2016/5/9/chartex" xmlns:cx4="http://schemas.microsoft.com/office/drawing/2016/5/10/chartex" xmlns:cx5="http://schemas.microsoft.com/office/drawing/2016/5/11/chartex" xmlns:cx6="http://schemas.microsoft.com/office/drawing/2016/5/12/chartex" xmlns:cx7="http://schemas.microsoft.com/office/drawing/2016/5/13/chartex" xmlns:cx8="http://schemas.microsoft.com/office/drawing/2016/5/14/chartex" xmlns:mc="http://schemas.openxmlformats.org/markup-compatibility/2006" xmlns:aink="http://schemas.microsoft.com/office/drawing/2016/ink" xmlns:am3d="http://schemas.microsoft.com/office/drawing/2017/model3d" xmlns:o="urn:schemas-microsoft-com:office:office" xmlns:r="http://schemas.openxmlformats.org/officeDocument/2006/relationships" xmlns:m="http://schemas.openxmlformats.org/officeDocument/2006/math" xmlns:v="urn:schemas-microsoft-com:vml" xmlns:wp14="http://schemas.microsoft.com/office/word/2010/wordprocessingDrawing" xmlns:wp="http://schemas.openxmlformats.org/drawingml/2006/wordprocessingDrawing" xmlns:w10="urn:schemas-microsoft-com:office:word" xmlns:w="http://schemas.openxmlformats.org/wordprocessingml/2006/main" xmlns:w14="http://schemas.microsoft.com/office/word/2010/wordml" xmlns:w15="http://schemas.microsoft.com/office/word/2012/wordml" xmlns:w16cex="http://schemas.microsoft.com/office/word/2018/wordml/cex" xmlns:w16cid="http://schemas.microsoft.com/office/word/2016/wordml/cid" xmlns:w16="http://schemas.microsoft.com/office/word/2018/wordml" xmlns:w16sdtdh="http://schemas.microsoft.com/office/word/2020/wordml/sdtdatahash" xmlns:w16se="http://schemas.microsoft.com/office/word/2015/wordml/symex" xmlns:wpg="http://schemas.microsoft.com/office/word/2010/wordprocessingGroup" xmlns:wpi="http://schemas.microsoft.com/office/word/2010/wordprocessingInk" xmlns:wne="http://schemas.microsoft.com/office/word/2006/wordml" xmlns:wps="http://schemas.microsoft.com/office/word/2010/wordprocessingShape" mc:Ignorable="w14 w15 w16se w16cid w16 w16cex w16sdtdh wp14">
+<w:ftr xmlns:wpc="http://schemas.microsoft.com/office/word/2010/wordprocessingCanvas" xmlns:cx="http://schemas.microsoft.com/office/drawing/2014/chartex" xmlns:cx1="http://schemas.microsoft.com/office/drawing/2015/9/8/chartex" xmlns:cx2="http://schemas.microsoft.com/office/drawing/2015/10/21/chartex" xmlns:cx3="http://schemas.microsoft.com/office/drawing/2016/5/9/chartex" xmlns:cx4="http://schemas.microsoft.com/office/drawing/2016/5/10/chartex" xmlns:cx5="http://schemas.microsoft.com/office/drawing/2016/5/11/chartex" xmlns:cx6="http://schemas.microsoft.com/office/drawing/2016/5/12/chartex" xmlns:cx7="http://schemas.microsoft.com/office/drawing/2016/5/13/chartex" xmlns:cx8="http://schemas.microsoft.com/office/drawing/2016/5/14/chartex" xmlns:mc="http://schemas.openxmlformats.org/markup-compatibility/2006" xmlns:aink="http://schemas.microsoft.com/office/drawing/2016/ink" xmlns:am3d="http://schemas.microsoft.com/office/drawing/2017/model3d" xmlns:o="urn:schemas-microsoft-com:office:office" xmlns:r="http://schemas.openxmlformats.org/officeDocument/2006/relationships" xmlns:m="http://schemas.openxmlformats.org/officeDocument/2006/math" xmlns:v="urn:schemas-microsoft-com:vml" xmlns:wp14="http://schemas.microsoft.com/office/word/2010/wordprocessingDrawing" xmlns:wp="http://schemas.openxmlformats.org/drawingml/2006/wordprocessingDrawing" xmlns:w10="urn:schemas-microsoft-com:office:word" xmlns:w="http://schemas.openxmlformats.org/wordprocessingml/2006/main" xmlns:w14="http://schemas.microsoft.com/office/word/2010/wordml" xmlns:w15="http://schemas.microsoft.com/office/word/2012/wordml" xmlns:w16cid="http://schemas.microsoft.com/office/word/2016/wordml/cid" xmlns:w16se="http://schemas.microsoft.com/office/word/2015/wordml/symex" xmlns:wpg="http://schemas.microsoft.com/office/word/2010/wordprocessingGroup" xmlns:wpi="http://schemas.microsoft.com/office/word/2010/wordprocessingInk" xmlns:wne="http://schemas.microsoft.com/office/word/2006/wordml" xmlns:wps="http://schemas.microsoft.com/office/word/2010/wordprocessingShape" mc:Ignorable="w14 w15 w16se w16cid wp14">
   <w:p>
     <w:pPr>
       <w:pStyle w:val="Footer"/>
@@ -1138,7 +1436,7 @@
 </file>
 
 <file path=word/footer3.xml><?xml version="1.0" encoding="utf-8"?>
-<w:ftr xmlns:wpc="http://schemas.microsoft.com/office/word/2010/wordprocessingCanvas" xmlns:cx="http://schemas.microsoft.com/office/drawing/2014/chartex" xmlns:cx1="http://schemas.microsoft.com/office/drawing/2015/9/8/chartex" xmlns:cx2="http://schemas.microsoft.com/office/drawing/2015/10/21/chartex" xmlns:cx3="http://schemas.microsoft.com/office/drawing/2016/5/9/chartex" xmlns:cx4="http://schemas.microsoft.com/office/drawing/2016/5/10/chartex" xmlns:cx5="http://schemas.microsoft.com/office/drawing/2016/5/11/chartex" xmlns:cx6="http://schemas.microsoft.com/office/drawing/2016/5/12/chartex" xmlns:cx7="http://schemas.microsoft.com/office/drawing/2016/5/13/chartex" xmlns:cx8="http://schemas.microsoft.com/office/drawing/2016/5/14/chartex" xmlns:mc="http://schemas.openxmlformats.org/markup-compatibility/2006" xmlns:aink="http://schemas.microsoft.com/office/drawing/2016/ink" xmlns:am3d="http://schemas.microsoft.com/office/drawing/2017/model3d" xmlns:o="urn:schemas-microsoft-com:office:office" xmlns:r="http://schemas.openxmlformats.org/officeDocument/2006/relationships" xmlns:m="http://schemas.openxmlformats.org/officeDocument/2006/math" xmlns:v="urn:schemas-microsoft-com:vml" xmlns:wp14="http://schemas.microsoft.com/office/word/2010/wordprocessingDrawing" xmlns:wp="http://schemas.openxmlformats.org/drawingml/2006/wordprocessingDrawing" xmlns:w10="urn:schemas-microsoft-com:office:word" xmlns:w="http://schemas.openxmlformats.org/wordprocessingml/2006/main" xmlns:w14="http://schemas.microsoft.com/office/word/2010/wordml" xmlns:w15="http://schemas.microsoft.com/office/word/2012/wordml" xmlns:w16cex="http://schemas.microsoft.com/office/word/2018/wordml/cex" xmlns:w16cid="http://schemas.microsoft.com/office/word/2016/wordml/cid" xmlns:w16="http://schemas.microsoft.com/office/word/2018/wordml" xmlns:w16sdtdh="http://schemas.microsoft.com/office/word/2020/wordml/sdtdatahash" xmlns:w16se="http://schemas.microsoft.com/office/word/2015/wordml/symex" xmlns:wpg="http://schemas.microsoft.com/office/word/2010/wordprocessingGroup" xmlns:wpi="http://schemas.microsoft.com/office/word/2010/wordprocessingInk" xmlns:wne="http://schemas.microsoft.com/office/word/2006/wordml" xmlns:wps="http://schemas.microsoft.com/office/word/2010/wordprocessingShape" mc:Ignorable="w14 w15 w16se w16cid w16 w16cex w16sdtdh wp14">
+<w:ftr xmlns:wpc="http://schemas.microsoft.com/office/word/2010/wordprocessingCanvas" xmlns:cx="http://schemas.microsoft.com/office/drawing/2014/chartex" xmlns:cx1="http://schemas.microsoft.com/office/drawing/2015/9/8/chartex" xmlns:cx2="http://schemas.microsoft.com/office/drawing/2015/10/21/chartex" xmlns:cx3="http://schemas.microsoft.com/office/drawing/2016/5/9/chartex" xmlns:cx4="http://schemas.microsoft.com/office/drawing/2016/5/10/chartex" xmlns:cx5="http://schemas.microsoft.com/office/drawing/2016/5/11/chartex" xmlns:cx6="http://schemas.microsoft.com/office/drawing/2016/5/12/chartex" xmlns:cx7="http://schemas.microsoft.com/office/drawing/2016/5/13/chartex" xmlns:cx8="http://schemas.microsoft.com/office/drawing/2016/5/14/chartex" xmlns:mc="http://schemas.openxmlformats.org/markup-compatibility/2006" xmlns:aink="http://schemas.microsoft.com/office/drawing/2016/ink" xmlns:am3d="http://schemas.microsoft.com/office/drawing/2017/model3d" xmlns:o="urn:schemas-microsoft-com:office:office" xmlns:r="http://schemas.openxmlformats.org/officeDocument/2006/relationships" xmlns:m="http://schemas.openxmlformats.org/officeDocument/2006/math" xmlns:v="urn:schemas-microsoft-com:vml" xmlns:wp14="http://schemas.microsoft.com/office/word/2010/wordprocessingDrawing" xmlns:wp="http://schemas.openxmlformats.org/drawingml/2006/wordprocessingDrawing" xmlns:w10="urn:schemas-microsoft-com:office:word" xmlns:w="http://schemas.openxmlformats.org/wordprocessingml/2006/main" xmlns:w14="http://schemas.microsoft.com/office/word/2010/wordml" xmlns:w15="http://schemas.microsoft.com/office/word/2012/wordml" xmlns:w16cid="http://schemas.microsoft.com/office/word/2016/wordml/cid" xmlns:w16se="http://schemas.microsoft.com/office/word/2015/wordml/symex" xmlns:wpg="http://schemas.microsoft.com/office/word/2010/wordprocessingGroup" xmlns:wpi="http://schemas.microsoft.com/office/word/2010/wordprocessingInk" xmlns:wne="http://schemas.microsoft.com/office/word/2006/wordml" xmlns:wps="http://schemas.microsoft.com/office/word/2010/wordprocessingShape" mc:Ignorable="w14 w15 w16se w16cid wp14">
   <w:p>
     <w:pPr>
       <w:pStyle w:val="Footer"/>
@@ -1148,7 +1446,7 @@
 </file>
 
 <file path=word/footnotes.xml><?xml version="1.0" encoding="utf-8"?>
-<w:footnotes xmlns:wpc="http://schemas.microsoft.com/office/word/2010/wordprocessingCanvas" xmlns:cx="http://schemas.microsoft.com/office/drawing/2014/chartex" xmlns:cx1="http://schemas.microsoft.com/office/drawing/2015/9/8/chartex" xmlns:cx2="http://schemas.microsoft.com/office/drawing/2015/10/21/chartex" xmlns:cx3="http://schemas.microsoft.com/office/drawing/2016/5/9/chartex" xmlns:cx4="http://schemas.microsoft.com/office/drawing/2016/5/10/chartex" xmlns:cx5="http://schemas.microsoft.com/office/drawing/2016/5/11/chartex" xmlns:cx6="http://schemas.microsoft.com/office/drawing/2016/5/12/chartex" xmlns:cx7="http://schemas.microsoft.com/office/drawing/2016/5/13/chartex" xmlns:cx8="http://schemas.microsoft.com/office/drawing/2016/5/14/chartex" xmlns:mc="http://schemas.openxmlformats.org/markup-compatibility/2006" xmlns:aink="http://schemas.microsoft.com/office/drawing/2016/ink" xmlns:am3d="http://schemas.microsoft.com/office/drawing/2017/model3d" xmlns:o="urn:schemas-microsoft-com:office:office" xmlns:r="http://schemas.openxmlformats.org/officeDocument/2006/relationships" xmlns:m="http://schemas.openxmlformats.org/officeDocument/2006/math" xmlns:v="urn:schemas-microsoft-com:vml" xmlns:wp14="http://schemas.microsoft.com/office/word/2010/wordprocessingDrawing" xmlns:wp="http://schemas.openxmlformats.org/drawingml/2006/wordprocessingDrawing" xmlns:w10="urn:schemas-microsoft-com:office:word" xmlns:w="http://schemas.openxmlformats.org/wordprocessingml/2006/main" xmlns:w14="http://schemas.microsoft.com/office/word/2010/wordml" xmlns:w15="http://schemas.microsoft.com/office/word/2012/wordml" xmlns:w16cex="http://schemas.microsoft.com/office/word/2018/wordml/cex" xmlns:w16cid="http://schemas.microsoft.com/office/word/2016/wordml/cid" xmlns:w16="http://schemas.microsoft.com/office/word/2018/wordml" xmlns:w16sdtdh="http://schemas.microsoft.com/office/word/2020/wordml/sdtdatahash" xmlns:w16se="http://schemas.microsoft.com/office/word/2015/wordml/symex" xmlns:wpg="http://schemas.microsoft.com/office/word/2010/wordprocessingGroup" xmlns:wpi="http://schemas.microsoft.com/office/word/2010/wordprocessingInk" xmlns:wne="http://schemas.microsoft.com/office/word/2006/wordml" xmlns:wps="http://schemas.microsoft.com/office/word/2010/wordprocessingShape" mc:Ignorable="w14 w15 w16se w16cid w16 w16cex w16sdtdh wp14">
+<w:footnotes xmlns:wpc="http://schemas.microsoft.com/office/word/2010/wordprocessingCanvas" xmlns:cx="http://schemas.microsoft.com/office/drawing/2014/chartex" xmlns:cx1="http://schemas.microsoft.com/office/drawing/2015/9/8/chartex" xmlns:cx2="http://schemas.microsoft.com/office/drawing/2015/10/21/chartex" xmlns:cx3="http://schemas.microsoft.com/office/drawing/2016/5/9/chartex" xmlns:cx4="http://schemas.microsoft.com/office/drawing/2016/5/10/chartex" xmlns:cx5="http://schemas.microsoft.com/office/drawing/2016/5/11/chartex" xmlns:cx6="http://schemas.microsoft.com/office/drawing/2016/5/12/chartex" xmlns:cx7="http://schemas.microsoft.com/office/drawing/2016/5/13/chartex" xmlns:cx8="http://schemas.microsoft.com/office/drawing/2016/5/14/chartex" xmlns:mc="http://schemas.openxmlformats.org/markup-compatibility/2006" xmlns:aink="http://schemas.microsoft.com/office/drawing/2016/ink" xmlns:am3d="http://schemas.microsoft.com/office/drawing/2017/model3d" xmlns:o="urn:schemas-microsoft-com:office:office" xmlns:r="http://schemas.openxmlformats.org/officeDocument/2006/relationships" xmlns:m="http://schemas.openxmlformats.org/officeDocument/2006/math" xmlns:v="urn:schemas-microsoft-com:vml" xmlns:wp14="http://schemas.microsoft.com/office/word/2010/wordprocessingDrawing" xmlns:wp="http://schemas.openxmlformats.org/drawingml/2006/wordprocessingDrawing" xmlns:w10="urn:schemas-microsoft-com:office:word" xmlns:w="http://schemas.openxmlformats.org/wordprocessingml/2006/main" xmlns:w14="http://schemas.microsoft.com/office/word/2010/wordml" xmlns:w15="http://schemas.microsoft.com/office/word/2012/wordml" xmlns:w16cid="http://schemas.microsoft.com/office/word/2016/wordml/cid" xmlns:w16se="http://schemas.microsoft.com/office/word/2015/wordml/symex" xmlns:wpg="http://schemas.microsoft.com/office/word/2010/wordprocessingGroup" xmlns:wpi="http://schemas.microsoft.com/office/word/2010/wordprocessingInk" xmlns:wne="http://schemas.microsoft.com/office/word/2006/wordml" xmlns:wps="http://schemas.microsoft.com/office/word/2010/wordprocessingShape" mc:Ignorable="w14 w15 w16se w16cid wp14">
   <w:footnote w:type="separator" w:id="-1">
     <w:p>
       <w:r>
@@ -1167,7 +1465,7 @@
 </file>
 
 <file path=word/header1.xml><?xml version="1.0" encoding="utf-8"?>
-<w:hdr xmlns:wpc="http://schemas.microsoft.com/office/word/2010/wordprocessingCanvas" xmlns:cx="http://schemas.microsoft.com/office/drawing/2014/chartex" xmlns:cx1="http://schemas.microsoft.com/office/drawing/2015/9/8/chartex" xmlns:cx2="http://schemas.microsoft.com/office/drawing/2015/10/21/chartex" xmlns:cx3="http://schemas.microsoft.com/office/drawing/2016/5/9/chartex" xmlns:cx4="http://schemas.microsoft.com/office/drawing/2016/5/10/chartex" xmlns:cx5="http://schemas.microsoft.com/office/drawing/2016/5/11/chartex" xmlns:cx6="http://schemas.microsoft.com/office/drawing/2016/5/12/chartex" xmlns:cx7="http://schemas.microsoft.com/office/drawing/2016/5/13/chartex" xmlns:cx8="http://schemas.microsoft.com/office/drawing/2016/5/14/chartex" xmlns:mc="http://schemas.openxmlformats.org/markup-compatibility/2006" xmlns:aink="http://schemas.microsoft.com/office/drawing/2016/ink" xmlns:am3d="http://schemas.microsoft.com/office/drawing/2017/model3d" xmlns:o="urn:schemas-microsoft-com:office:office" xmlns:r="http://schemas.openxmlformats.org/officeDocument/2006/relationships" xmlns:m="http://schemas.openxmlformats.org/officeDocument/2006/math" xmlns:v="urn:schemas-microsoft-com:vml" xmlns:wp14="http://schemas.microsoft.com/office/word/2010/wordprocessingDrawing" xmlns:wp="http://schemas.openxmlformats.org/drawingml/2006/wordprocessingDrawing" xmlns:w10="urn:schemas-microsoft-com:office:word" xmlns:w="http://schemas.openxmlformats.org/wordprocessingml/2006/main" xmlns:w14="http://schemas.microsoft.com/office/word/2010/wordml" xmlns:w15="http://schemas.microsoft.com/office/word/2012/wordml" xmlns:w16cex="http://schemas.microsoft.com/office/word/2018/wordml/cex" xmlns:w16cid="http://schemas.microsoft.com/office/word/2016/wordml/cid" xmlns:w16="http://schemas.microsoft.com/office/word/2018/wordml" xmlns:w16sdtdh="http://schemas.microsoft.com/office/word/2020/wordml/sdtdatahash" xmlns:w16se="http://schemas.microsoft.com/office/word/2015/wordml/symex" xmlns:wpg="http://schemas.microsoft.com/office/word/2010/wordprocessingGroup" xmlns:wpi="http://schemas.microsoft.com/office/word/2010/wordprocessingInk" xmlns:wne="http://schemas.microsoft.com/office/word/2006/wordml" xmlns:wps="http://schemas.microsoft.com/office/word/2010/wordprocessingShape" mc:Ignorable="w14 w15 w16se w16cid w16 w16cex w16sdtdh wp14">
+<w:hdr xmlns:wpc="http://schemas.microsoft.com/office/word/2010/wordprocessingCanvas" xmlns:cx="http://schemas.microsoft.com/office/drawing/2014/chartex" xmlns:cx1="http://schemas.microsoft.com/office/drawing/2015/9/8/chartex" xmlns:cx2="http://schemas.microsoft.com/office/drawing/2015/10/21/chartex" xmlns:cx3="http://schemas.microsoft.com/office/drawing/2016/5/9/chartex" xmlns:cx4="http://schemas.microsoft.com/office/drawing/2016/5/10/chartex" xmlns:cx5="http://schemas.microsoft.com/office/drawing/2016/5/11/chartex" xmlns:cx6="http://schemas.microsoft.com/office/drawing/2016/5/12/chartex" xmlns:cx7="http://schemas.microsoft.com/office/drawing/2016/5/13/chartex" xmlns:cx8="http://schemas.microsoft.com/office/drawing/2016/5/14/chartex" xmlns:mc="http://schemas.openxmlformats.org/markup-compatibility/2006" xmlns:aink="http://schemas.microsoft.com/office/drawing/2016/ink" xmlns:am3d="http://schemas.microsoft.com/office/drawing/2017/model3d" xmlns:o="urn:schemas-microsoft-com:office:office" xmlns:r="http://schemas.openxmlformats.org/officeDocument/2006/relationships" xmlns:m="http://schemas.openxmlformats.org/officeDocument/2006/math" xmlns:v="urn:schemas-microsoft-com:vml" xmlns:wp14="http://schemas.microsoft.com/office/word/2010/wordprocessingDrawing" xmlns:wp="http://schemas.openxmlformats.org/drawingml/2006/wordprocessingDrawing" xmlns:w10="urn:schemas-microsoft-com:office:word" xmlns:w="http://schemas.openxmlformats.org/wordprocessingml/2006/main" xmlns:w14="http://schemas.microsoft.com/office/word/2010/wordml" xmlns:w15="http://schemas.microsoft.com/office/word/2012/wordml" xmlns:w16cid="http://schemas.microsoft.com/office/word/2016/wordml/cid" xmlns:w16se="http://schemas.microsoft.com/office/word/2015/wordml/symex" xmlns:wpg="http://schemas.microsoft.com/office/word/2010/wordprocessingGroup" xmlns:wpi="http://schemas.microsoft.com/office/word/2010/wordprocessingInk" xmlns:wne="http://schemas.microsoft.com/office/word/2006/wordml" xmlns:wps="http://schemas.microsoft.com/office/word/2010/wordprocessingShape" mc:Ignorable="w14 w15 w16se w16cid wp14">
   <w:p>
     <w:pPr>
       <w:pStyle w:val="Header"/>
@@ -1177,7 +1475,7 @@
 </file>
 
 <file path=word/header2.xml><?xml version="1.0" encoding="utf-8"?>
-<w:hdr xmlns:wpc="http://schemas.microsoft.com/office/word/2010/wordprocessingCanvas" xmlns:cx="http://schemas.microsoft.com/office/drawing/2014/chartex" xmlns:cx1="http://schemas.microsoft.com/office/drawing/2015/9/8/chartex" xmlns:cx2="http://schemas.microsoft.com/office/drawing/2015/10/21/chartex" xmlns:cx3="http://schemas.microsoft.com/office/drawing/2016/5/9/chartex" xmlns:cx4="http://schemas.microsoft.com/office/drawing/2016/5/10/chartex" xmlns:cx5="http://schemas.microsoft.com/office/drawing/2016/5/11/chartex" xmlns:cx6="http://schemas.microsoft.com/office/drawing/2016/5/12/chartex" xmlns:cx7="http://schemas.microsoft.com/office/drawing/2016/5/13/chartex" xmlns:cx8="http://schemas.microsoft.com/office/drawing/2016/5/14/chartex" xmlns:mc="http://schemas.openxmlformats.org/markup-compatibility/2006" xmlns:aink="http://schemas.microsoft.com/office/drawing/2016/ink" xmlns:am3d="http://schemas.microsoft.com/office/drawing/2017/model3d" xmlns:o="urn:schemas-microsoft-com:office:office" xmlns:r="http://schemas.openxmlformats.org/officeDocument/2006/relationships" xmlns:m="http://schemas.openxmlformats.org/officeDocument/2006/math" xmlns:v="urn:schemas-microsoft-com:vml" xmlns:wp14="http://schemas.microsoft.com/office/word/2010/wordprocessingDrawing" xmlns:wp="http://schemas.openxmlformats.org/drawingml/2006/wordprocessingDrawing" xmlns:w10="urn:schemas-microsoft-com:office:word" xmlns:w="http://schemas.openxmlformats.org/wordprocessingml/2006/main" xmlns:w14="http://schemas.microsoft.com/office/word/2010/wordml" xmlns:w15="http://schemas.microsoft.com/office/word/2012/wordml" xmlns:w16cex="http://schemas.microsoft.com/office/word/2018/wordml/cex" xmlns:w16cid="http://schemas.microsoft.com/office/word/2016/wordml/cid" xmlns:w16="http://schemas.microsoft.com/office/word/2018/wordml" xmlns:w16sdtdh="http://schemas.microsoft.com/office/word/2020/wordml/sdtdatahash" xmlns:w16se="http://schemas.microsoft.com/office/word/2015/wordml/symex" xmlns:wpg="http://schemas.microsoft.com/office/word/2010/wordprocessingGroup" xmlns:wpi="http://schemas.microsoft.com/office/word/2010/wordprocessingInk" xmlns:wne="http://schemas.microsoft.com/office/word/2006/wordml" xmlns:wps="http://schemas.microsoft.com/office/word/2010/wordprocessingShape" mc:Ignorable="w14 w15 w16se w16cid w16 w16cex w16sdtdh wp14">
+<w:hdr xmlns:wpc="http://schemas.microsoft.com/office/word/2010/wordprocessingCanvas" xmlns:cx="http://schemas.microsoft.com/office/drawing/2014/chartex" xmlns:cx1="http://schemas.microsoft.com/office/drawing/2015/9/8/chartex" xmlns:cx2="http://schemas.microsoft.com/office/drawing/2015/10/21/chartex" xmlns:cx3="http://schemas.microsoft.com/office/drawing/2016/5/9/chartex" xmlns:cx4="http://schemas.microsoft.com/office/drawing/2016/5/10/chartex" xmlns:cx5="http://schemas.microsoft.com/office/drawing/2016/5/11/chartex" xmlns:cx6="http://schemas.microsoft.com/office/drawing/2016/5/12/chartex" xmlns:cx7="http://schemas.microsoft.com/office/drawing/2016/5/13/chartex" xmlns:cx8="http://schemas.microsoft.com/office/drawing/2016/5/14/chartex" xmlns:mc="http://schemas.openxmlformats.org/markup-compatibility/2006" xmlns:aink="http://schemas.microsoft.com/office/drawing/2016/ink" xmlns:am3d="http://schemas.microsoft.com/office/drawing/2017/model3d" xmlns:o="urn:schemas-microsoft-com:office:office" xmlns:r="http://schemas.openxmlformats.org/officeDocument/2006/relationships" xmlns:m="http://schemas.openxmlformats.org/officeDocument/2006/math" xmlns:v="urn:schemas-microsoft-com:vml" xmlns:wp14="http://schemas.microsoft.com/office/word/2010/wordprocessingDrawing" xmlns:wp="http://schemas.openxmlformats.org/drawingml/2006/wordprocessingDrawing" xmlns:w10="urn:schemas-microsoft-com:office:word" xmlns:w="http://schemas.openxmlformats.org/wordprocessingml/2006/main" xmlns:w14="http://schemas.microsoft.com/office/word/2010/wordml" xmlns:w15="http://schemas.microsoft.com/office/word/2012/wordml" xmlns:w16cid="http://schemas.microsoft.com/office/word/2016/wordml/cid" xmlns:w16se="http://schemas.microsoft.com/office/word/2015/wordml/symex" xmlns:wpg="http://schemas.microsoft.com/office/word/2010/wordprocessingGroup" xmlns:wpi="http://schemas.microsoft.com/office/word/2010/wordprocessingInk" xmlns:wne="http://schemas.microsoft.com/office/word/2006/wordml" xmlns:wps="http://schemas.microsoft.com/office/word/2010/wordprocessingShape" mc:Ignorable="w14 w15 w16se w16cid wp14">
   <w:p>
     <w:pPr>
       <w:pStyle w:val="Header"/>
@@ -1203,7 +1501,7 @@
 </file>
 
 <file path=word/header3.xml><?xml version="1.0" encoding="utf-8"?>
-<w:hdr xmlns:wpc="http://schemas.microsoft.com/office/word/2010/wordprocessingCanvas" xmlns:cx="http://schemas.microsoft.com/office/drawing/2014/chartex" xmlns:cx1="http://schemas.microsoft.com/office/drawing/2015/9/8/chartex" xmlns:cx2="http://schemas.microsoft.com/office/drawing/2015/10/21/chartex" xmlns:cx3="http://schemas.microsoft.com/office/drawing/2016/5/9/chartex" xmlns:cx4="http://schemas.microsoft.com/office/drawing/2016/5/10/chartex" xmlns:cx5="http://schemas.microsoft.com/office/drawing/2016/5/11/chartex" xmlns:cx6="http://schemas.microsoft.com/office/drawing/2016/5/12/chartex" xmlns:cx7="http://schemas.microsoft.com/office/drawing/2016/5/13/chartex" xmlns:cx8="http://schemas.microsoft.com/office/drawing/2016/5/14/chartex" xmlns:mc="http://schemas.openxmlformats.org/markup-compatibility/2006" xmlns:aink="http://schemas.microsoft.com/office/drawing/2016/ink" xmlns:am3d="http://schemas.microsoft.com/office/drawing/2017/model3d" xmlns:o="urn:schemas-microsoft-com:office:office" xmlns:r="http://schemas.openxmlformats.org/officeDocument/2006/relationships" xmlns:m="http://schemas.openxmlformats.org/officeDocument/2006/math" xmlns:v="urn:schemas-microsoft-com:vml" xmlns:wp14="http://schemas.microsoft.com/office/word/2010/wordprocessingDrawing" xmlns:wp="http://schemas.openxmlformats.org/drawingml/2006/wordprocessingDrawing" xmlns:w10="urn:schemas-microsoft-com:office:word" xmlns:w="http://schemas.openxmlformats.org/wordprocessingml/2006/main" xmlns:w14="http://schemas.microsoft.com/office/word/2010/wordml" xmlns:w15="http://schemas.microsoft.com/office/word/2012/wordml" xmlns:w16cex="http://schemas.microsoft.com/office/word/2018/wordml/cex" xmlns:w16cid="http://schemas.microsoft.com/office/word/2016/wordml/cid" xmlns:w16="http://schemas.microsoft.com/office/word/2018/wordml" xmlns:w16sdtdh="http://schemas.microsoft.com/office/word/2020/wordml/sdtdatahash" xmlns:w16se="http://schemas.microsoft.com/office/word/2015/wordml/symex" xmlns:wpg="http://schemas.microsoft.com/office/word/2010/wordprocessingGroup" xmlns:wpi="http://schemas.microsoft.com/office/word/2010/wordprocessingInk" xmlns:wne="http://schemas.microsoft.com/office/word/2006/wordml" xmlns:wps="http://schemas.microsoft.com/office/word/2010/wordprocessingShape" mc:Ignorable="w14 w15 w16se w16cid w16 w16cex w16sdtdh wp14">
+<w:hdr xmlns:wpc="http://schemas.microsoft.com/office/word/2010/wordprocessingCanvas" xmlns:cx="http://schemas.microsoft.com/office/drawing/2014/chartex" xmlns:cx1="http://schemas.microsoft.com/office/drawing/2015/9/8/chartex" xmlns:cx2="http://schemas.microsoft.com/office/drawing/2015/10/21/chartex" xmlns:cx3="http://schemas.microsoft.com/office/drawing/2016/5/9/chartex" xmlns:cx4="http://schemas.microsoft.com/office/drawing/2016/5/10/chartex" xmlns:cx5="http://schemas.microsoft.com/office/drawing/2016/5/11/chartex" xmlns:cx6="http://schemas.microsoft.com/office/drawing/2016/5/12/chartex" xmlns:cx7="http://schemas.microsoft.com/office/drawing/2016/5/13/chartex" xmlns:cx8="http://schemas.microsoft.com/office/drawing/2016/5/14/chartex" xmlns:mc="http://schemas.openxmlformats.org/markup-compatibility/2006" xmlns:aink="http://schemas.microsoft.com/office/drawing/2016/ink" xmlns:am3d="http://schemas.microsoft.com/office/drawing/2017/model3d" xmlns:o="urn:schemas-microsoft-com:office:office" xmlns:r="http://schemas.openxmlformats.org/officeDocument/2006/relationships" xmlns:m="http://schemas.openxmlformats.org/officeDocument/2006/math" xmlns:v="urn:schemas-microsoft-com:vml" xmlns:wp14="http://schemas.microsoft.com/office/word/2010/wordprocessingDrawing" xmlns:wp="http://schemas.openxmlformats.org/drawingml/2006/wordprocessingDrawing" xmlns:w10="urn:schemas-microsoft-com:office:word" xmlns:w="http://schemas.openxmlformats.org/wordprocessingml/2006/main" xmlns:w14="http://schemas.microsoft.com/office/word/2010/wordml" xmlns:w15="http://schemas.microsoft.com/office/word/2012/wordml" xmlns:w16cid="http://schemas.microsoft.com/office/word/2016/wordml/cid" xmlns:w16se="http://schemas.microsoft.com/office/word/2015/wordml/symex" xmlns:wpg="http://schemas.microsoft.com/office/word/2010/wordprocessingGroup" xmlns:wpi="http://schemas.microsoft.com/office/word/2010/wordprocessingInk" xmlns:wne="http://schemas.microsoft.com/office/word/2006/wordml" xmlns:wps="http://schemas.microsoft.com/office/word/2010/wordprocessingShape" mc:Ignorable="w14 w15 w16se w16cid wp14">
   <w:p>
     <w:pPr>
       <w:pStyle w:val="Header"/>
@@ -1213,7 +1511,7 @@
 </file>
 
 <file path=word/numbering.xml><?xml version="1.0" encoding="utf-8"?>
-<w:numbering xmlns:wpc="http://schemas.microsoft.com/office/word/2010/wordprocessingCanvas" xmlns:cx="http://schemas.microsoft.com/office/drawing/2014/chartex" xmlns:cx1="http://schemas.microsoft.com/office/drawing/2015/9/8/chartex" xmlns:cx2="http://schemas.microsoft.com/office/drawing/2015/10/21/chartex" xmlns:cx3="http://schemas.microsoft.com/office/drawing/2016/5/9/chartex" xmlns:cx4="http://schemas.microsoft.com/office/drawing/2016/5/10/chartex" xmlns:cx5="http://schemas.microsoft.com/office/drawing/2016/5/11/chartex" xmlns:cx6="http://schemas.microsoft.com/office/drawing/2016/5/12/chartex" xmlns:cx7="http://schemas.microsoft.com/office/drawing/2016/5/13/chartex" xmlns:cx8="http://schemas.microsoft.com/office/drawing/2016/5/14/chartex" xmlns:mc="http://schemas.openxmlformats.org/markup-compatibility/2006" xmlns:aink="http://schemas.microsoft.com/office/drawing/2016/ink" xmlns:am3d="http://schemas.microsoft.com/office/drawing/2017/model3d" xmlns:o="urn:schemas-microsoft-com:office:office" xmlns:r="http://schemas.openxmlformats.org/officeDocument/2006/relationships" xmlns:m="http://schemas.openxmlformats.org/officeDocument/2006/math" xmlns:v="urn:schemas-microsoft-com:vml" xmlns:wp14="http://schemas.microsoft.com/office/word/2010/wordprocessingDrawing" xmlns:wp="http://schemas.openxmlformats.org/drawingml/2006/wordprocessingDrawing" xmlns:w10="urn:schemas-microsoft-com:office:word" xmlns:w="http://schemas.openxmlformats.org/wordprocessingml/2006/main" xmlns:w14="http://schemas.microsoft.com/office/word/2010/wordml" xmlns:w15="http://schemas.microsoft.com/office/word/2012/wordml" xmlns:w16cex="http://schemas.microsoft.com/office/word/2018/wordml/cex" xmlns:w16cid="http://schemas.microsoft.com/office/word/2016/wordml/cid" xmlns:w16="http://schemas.microsoft.com/office/word/2018/wordml" xmlns:w16sdtdh="http://schemas.microsoft.com/office/word/2020/wordml/sdtdatahash" xmlns:w16se="http://schemas.microsoft.com/office/word/2015/wordml/symex" xmlns:wpg="http://schemas.microsoft.com/office/word/2010/wordprocessingGroup" xmlns:wpi="http://schemas.microsoft.com/office/word/2010/wordprocessingInk" xmlns:wne="http://schemas.microsoft.com/office/word/2006/wordml" xmlns:wps="http://schemas.microsoft.com/office/word/2010/wordprocessingShape" mc:Ignorable="w14 w15 w16se w16cid w16 w16cex w16sdtdh wp14">
+<w:numbering xmlns:wpc="http://schemas.microsoft.com/office/word/2010/wordprocessingCanvas" xmlns:cx="http://schemas.microsoft.com/office/drawing/2014/chartex" xmlns:cx1="http://schemas.microsoft.com/office/drawing/2015/9/8/chartex" xmlns:cx2="http://schemas.microsoft.com/office/drawing/2015/10/21/chartex" xmlns:cx3="http://schemas.microsoft.com/office/drawing/2016/5/9/chartex" xmlns:cx4="http://schemas.microsoft.com/office/drawing/2016/5/10/chartex" xmlns:cx5="http://schemas.microsoft.com/office/drawing/2016/5/11/chartex" xmlns:cx6="http://schemas.microsoft.com/office/drawing/2016/5/12/chartex" xmlns:cx7="http://schemas.microsoft.com/office/drawing/2016/5/13/chartex" xmlns:cx8="http://schemas.microsoft.com/office/drawing/2016/5/14/chartex" xmlns:mc="http://schemas.openxmlformats.org/markup-compatibility/2006" xmlns:aink="http://schemas.microsoft.com/office/drawing/2016/ink" xmlns:am3d="http://schemas.microsoft.com/office/drawing/2017/model3d" xmlns:o="urn:schemas-microsoft-com:office:office" xmlns:r="http://schemas.openxmlformats.org/officeDocument/2006/relationships" xmlns:m="http://schemas.openxmlformats.org/officeDocument/2006/math" xmlns:v="urn:schemas-microsoft-com:vml" xmlns:wp14="http://schemas.microsoft.com/office/word/2010/wordprocessingDrawing" xmlns:wp="http://schemas.openxmlformats.org/drawingml/2006/wordprocessingDrawing" xmlns:w10="urn:schemas-microsoft-com:office:word" xmlns:w="http://schemas.openxmlformats.org/wordprocessingml/2006/main" xmlns:w14="http://schemas.microsoft.com/office/word/2010/wordml" xmlns:w15="http://schemas.microsoft.com/office/word/2012/wordml" xmlns:w16cid="http://schemas.microsoft.com/office/word/2016/wordml/cid" xmlns:w16se="http://schemas.microsoft.com/office/word/2015/wordml/symex" xmlns:wpg="http://schemas.microsoft.com/office/word/2010/wordprocessingGroup" xmlns:wpi="http://schemas.microsoft.com/office/word/2010/wordprocessingInk" xmlns:wne="http://schemas.microsoft.com/office/word/2006/wordml" xmlns:wps="http://schemas.microsoft.com/office/word/2010/wordprocessingShape" mc:Ignorable="w14 w15 w16se w16cid wp14">
   <w:abstractNum w:abstractNumId="0" w15:restartNumberingAfterBreak="0">
     <w:nsid w:val="45EB7D9B"/>
     <w:multiLevelType w:val="hybridMultilevel"/>
@@ -1398,8 +1696,16 @@
 </w:numbering>
 </file>
 
+<file path=word/people.xml><?xml version="1.0" encoding="utf-8"?>
+<w15:people xmlns:wpc="http://schemas.microsoft.com/office/word/2010/wordprocessingCanvas" xmlns:cx="http://schemas.microsoft.com/office/drawing/2014/chartex" xmlns:cx1="http://schemas.microsoft.com/office/drawing/2015/9/8/chartex" xmlns:cx2="http://schemas.microsoft.com/office/drawing/2015/10/21/chartex" xmlns:cx3="http://schemas.microsoft.com/office/drawing/2016/5/9/chartex" xmlns:cx4="http://schemas.microsoft.com/office/drawing/2016/5/10/chartex" xmlns:cx5="http://schemas.microsoft.com/office/drawing/2016/5/11/chartex" xmlns:cx6="http://schemas.microsoft.com/office/drawing/2016/5/12/chartex" xmlns:cx7="http://schemas.microsoft.com/office/drawing/2016/5/13/chartex" xmlns:cx8="http://schemas.microsoft.com/office/drawing/2016/5/14/chartex" xmlns:mc="http://schemas.openxmlformats.org/markup-compatibility/2006" xmlns:aink="http://schemas.microsoft.com/office/drawing/2016/ink" xmlns:am3d="http://schemas.microsoft.com/office/drawing/2017/model3d" xmlns:o="urn:schemas-microsoft-com:office:office" xmlns:r="http://schemas.openxmlformats.org/officeDocument/2006/relationships" xmlns:m="http://schemas.openxmlformats.org/officeDocument/2006/math" xmlns:v="urn:schemas-microsoft-com:vml" xmlns:wp14="http://schemas.microsoft.com/office/word/2010/wordprocessingDrawing" xmlns:wp="http://schemas.openxmlformats.org/drawingml/2006/wordprocessingDrawing" xmlns:w10="urn:schemas-microsoft-com:office:word" xmlns:w="http://schemas.openxmlformats.org/wordprocessingml/2006/main" xmlns:w14="http://schemas.microsoft.com/office/word/2010/wordml" xmlns:w15="http://schemas.microsoft.com/office/word/2012/wordml" xmlns:w16cid="http://schemas.microsoft.com/office/word/2016/wordml/cid" xmlns:w16se="http://schemas.microsoft.com/office/word/2015/wordml/symex" xmlns:wpg="http://schemas.microsoft.com/office/word/2010/wordprocessingGroup" xmlns:wpi="http://schemas.microsoft.com/office/word/2010/wordprocessingInk" xmlns:wne="http://schemas.microsoft.com/office/word/2006/wordml" xmlns:wps="http://schemas.microsoft.com/office/word/2010/wordprocessingShape" mc:Ignorable="w14 w15 w16se w16cid wp14">
+  <w15:person w15:author="Haldre">
+    <w15:presenceInfo w15:providerId="None" w15:userId="Haldre"/>
+  </w15:person>
+</w15:people>
+</file>
+
 <file path=word/styles.xml><?xml version="1.0" encoding="utf-8"?>
-<w:styles xmlns:mc="http://schemas.openxmlformats.org/markup-compatibility/2006" xmlns:r="http://schemas.openxmlformats.org/officeDocument/2006/relationships" xmlns:w="http://schemas.openxmlformats.org/wordprocessingml/2006/main" xmlns:w14="http://schemas.microsoft.com/office/word/2010/wordml" xmlns:w15="http://schemas.microsoft.com/office/word/2012/wordml" xmlns:w16cex="http://schemas.microsoft.com/office/word/2018/wordml/cex" xmlns:w16cid="http://schemas.microsoft.com/office/word/2016/wordml/cid" xmlns:w16="http://schemas.microsoft.com/office/word/2018/wordml" xmlns:w16sdtdh="http://schemas.microsoft.com/office/word/2020/wordml/sdtdatahash" xmlns:w16se="http://schemas.microsoft.com/office/word/2015/wordml/symex" mc:Ignorable="w14 w15 w16se w16cid w16 w16cex w16sdtdh">
+<w:styles xmlns:mc="http://schemas.openxmlformats.org/markup-compatibility/2006" xmlns:r="http://schemas.openxmlformats.org/officeDocument/2006/relationships" xmlns:w="http://schemas.openxmlformats.org/wordprocessingml/2006/main" xmlns:w14="http://schemas.microsoft.com/office/word/2010/wordml" xmlns:w15="http://schemas.microsoft.com/office/word/2012/wordml" xmlns:w16cid="http://schemas.microsoft.com/office/word/2016/wordml/cid" xmlns:w16se="http://schemas.microsoft.com/office/word/2015/wordml/symex" mc:Ignorable="w14 w15 w16se w16cid">
   <w:docDefaults>
     <w:rPrDefault>
       <w:rPr>
@@ -1411,7 +1717,7 @@
     </w:rPrDefault>
     <w:pPrDefault/>
   </w:docDefaults>
-  <w:latentStyles w:defLockedState="0" w:defUIPriority="99" w:defSemiHidden="0" w:defUnhideWhenUsed="0" w:defQFormat="0" w:count="376">
+  <w:latentStyles w:defLockedState="0" w:defUIPriority="99" w:defSemiHidden="0" w:defUnhideWhenUsed="0" w:defQFormat="0" w:count="375">
     <w:lsdException w:name="Normal" w:uiPriority="0" w:qFormat="1"/>
     <w:lsdException w:name="heading 1" w:uiPriority="9" w:qFormat="1"/>
     <w:lsdException w:name="heading 2" w:semiHidden="1" w:uiPriority="9" w:unhideWhenUsed="1" w:qFormat="1"/>
@@ -1795,6 +2101,7 @@
   <w:style w:type="character" w:default="1" w:styleId="DefaultParagraphFont">
     <w:name w:val="Default Paragraph Font"/>
     <w:uiPriority w:val="1"/>
+    <w:semiHidden/>
     <w:unhideWhenUsed/>
   </w:style>
   <w:style w:type="table" w:default="1" w:styleId="TableNormal">
@@ -1877,6 +2184,96 @@
     <w:rPr>
       <w:sz w:val="22"/>
       <w:szCs w:val="22"/>
+    </w:rPr>
+  </w:style>
+  <w:style w:type="character" w:styleId="CommentReference">
+    <w:name w:val="annotation reference"/>
+    <w:basedOn w:val="DefaultParagraphFont"/>
+    <w:uiPriority w:val="99"/>
+    <w:semiHidden/>
+    <w:unhideWhenUsed/>
+    <w:rsid w:val="00CE6B98"/>
+    <w:rPr>
+      <w:sz w:val="16"/>
+      <w:szCs w:val="16"/>
+    </w:rPr>
+  </w:style>
+  <w:style w:type="paragraph" w:styleId="CommentText">
+    <w:name w:val="annotation text"/>
+    <w:basedOn w:val="Normal"/>
+    <w:link w:val="CommentTextChar"/>
+    <w:uiPriority w:val="99"/>
+    <w:semiHidden/>
+    <w:unhideWhenUsed/>
+    <w:rsid w:val="00CE6B98"/>
+    <w:rPr>
+      <w:sz w:val="20"/>
+      <w:szCs w:val="20"/>
+    </w:rPr>
+  </w:style>
+  <w:style w:type="character" w:customStyle="1" w:styleId="CommentTextChar">
+    <w:name w:val="Comment Text Char"/>
+    <w:basedOn w:val="DefaultParagraphFont"/>
+    <w:link w:val="CommentText"/>
+    <w:uiPriority w:val="99"/>
+    <w:semiHidden/>
+    <w:rsid w:val="00CE6B98"/>
+    <w:rPr>
+      <w:sz w:val="20"/>
+      <w:szCs w:val="20"/>
+    </w:rPr>
+  </w:style>
+  <w:style w:type="paragraph" w:styleId="CommentSubject">
+    <w:name w:val="annotation subject"/>
+    <w:basedOn w:val="CommentText"/>
+    <w:next w:val="CommentText"/>
+    <w:link w:val="CommentSubjectChar"/>
+    <w:uiPriority w:val="99"/>
+    <w:semiHidden/>
+    <w:unhideWhenUsed/>
+    <w:rsid w:val="00CE6B98"/>
+    <w:rPr>
+      <w:b/>
+      <w:bCs/>
+    </w:rPr>
+  </w:style>
+  <w:style w:type="character" w:customStyle="1" w:styleId="CommentSubjectChar">
+    <w:name w:val="Comment Subject Char"/>
+    <w:basedOn w:val="CommentTextChar"/>
+    <w:link w:val="CommentSubject"/>
+    <w:uiPriority w:val="99"/>
+    <w:semiHidden/>
+    <w:rsid w:val="00CE6B98"/>
+    <w:rPr>
+      <w:b/>
+      <w:bCs/>
+      <w:sz w:val="20"/>
+      <w:szCs w:val="20"/>
+    </w:rPr>
+  </w:style>
+  <w:style w:type="paragraph" w:styleId="BalloonText">
+    <w:name w:val="Balloon Text"/>
+    <w:basedOn w:val="Normal"/>
+    <w:link w:val="BalloonTextChar"/>
+    <w:uiPriority w:val="99"/>
+    <w:semiHidden/>
+    <w:unhideWhenUsed/>
+    <w:rsid w:val="00CE6B98"/>
+    <w:rPr>
+      <w:sz w:val="18"/>
+      <w:szCs w:val="18"/>
+    </w:rPr>
+  </w:style>
+  <w:style w:type="character" w:customStyle="1" w:styleId="BalloonTextChar">
+    <w:name w:val="Balloon Text Char"/>
+    <w:basedOn w:val="DefaultParagraphFont"/>
+    <w:link w:val="BalloonText"/>
+    <w:uiPriority w:val="99"/>
+    <w:semiHidden/>
+    <w:rsid w:val="00CE6B98"/>
+    <w:rPr>
+      <w:sz w:val="18"/>
+      <w:szCs w:val="18"/>
     </w:rPr>
   </w:style>
 </w:styles>

</xml_diff>